<commit_message>
from germany with love
</commit_message>
<xml_diff>
--- a/01 - Agile for Model-Based Standards Development/B - Draft/Section III.B.2 - Solutions.docx
+++ b/01 - Agile for Model-Based Standards Development/B - Draft/Section III.B.2 - Solutions.docx
@@ -215,13 +215,13 @@
     </w:p>
     <w:p>
       <w:pPr>
-        <w:spacing w:after="0"/>
+        <w:spacing w:after="0" w:line="240" w:lineRule="auto"/>
         <w:jc w:val="both"/>
         <w:rPr>
           <w:rFonts w:ascii="Arial" w:hAnsi="Arial" w:cs="Arial"/>
           <w:b/>
           <w:color w:val="0000FF"/>
-          <w:sz w:val="20"/>
+          <w:sz w:val="18"/>
           <w:szCs w:val="18"/>
           <w:lang w:val="en-US"/>
         </w:rPr>
@@ -231,7 +231,7 @@
           <w:rFonts w:ascii="Arial" w:hAnsi="Arial" w:cs="Arial"/>
           <w:b/>
           <w:color w:val="0000FF"/>
-          <w:sz w:val="20"/>
+          <w:sz w:val="18"/>
           <w:szCs w:val="18"/>
           <w:lang w:val="en-US"/>
         </w:rPr>
@@ -240,6 +240,7 @@
     </w:p>
     <w:p>
       <w:pPr>
+        <w:spacing w:line="240" w:lineRule="auto"/>
         <w:rPr>
           <w:rFonts w:ascii="Arial" w:hAnsi="Arial" w:cs="Arial"/>
           <w:b/>
@@ -259,6 +260,653 @@
     </w:p>
     <w:p>
       <w:pPr>
+        <w:spacing w:after="0" w:line="240" w:lineRule="auto"/>
+        <w:ind w:firstLine="720"/>
+        <w:rPr>
+          <w:rFonts w:ascii="Arial" w:hAnsi="Arial" w:cs="Arial"/>
+          <w:color w:val="0000FF"/>
+          <w:sz w:val="18"/>
+          <w:szCs w:val="18"/>
+          <w:lang w:val="en-US"/>
+        </w:rPr>
+      </w:pPr>
+      <w:r>
+        <w:rPr>
+          <w:rFonts w:ascii="Arial" w:hAnsi="Arial" w:cs="Arial"/>
+          <w:color w:val="0000FF"/>
+          <w:sz w:val="18"/>
+          <w:szCs w:val="18"/>
+          <w:lang w:val="en-US"/>
+        </w:rPr>
+        <w:t xml:space="preserve">One of the most significant principles of agile and specifically the Scaled </w:t>
+      </w:r>
+      <w:proofErr w:type="spellStart"/>
+      <w:r>
+        <w:rPr>
+          <w:rFonts w:ascii="Arial" w:hAnsi="Arial" w:cs="Arial"/>
+          <w:color w:val="0000FF"/>
+          <w:sz w:val="18"/>
+          <w:szCs w:val="18"/>
+          <w:lang w:val="en-US"/>
+        </w:rPr>
+        <w:t>Agile’s</w:t>
+      </w:r>
+      <w:proofErr w:type="spellEnd"/>
+      <w:r>
+        <w:rPr>
+          <w:rFonts w:ascii="Arial" w:hAnsi="Arial" w:cs="Arial"/>
+          <w:color w:val="0000FF"/>
+          <w:sz w:val="18"/>
+          <w:szCs w:val="18"/>
+          <w:lang w:val="en-US"/>
+        </w:rPr>
+        <w:t xml:space="preserve"> SAFe framework is Continuous Delivery. Continuous Delivery is divided into three phases: </w:t>
+      </w:r>
+      <w:r>
+        <w:rPr>
+          <w:rFonts w:ascii="Arial" w:hAnsi="Arial" w:cs="Arial"/>
+          <w:color w:val="0000FF"/>
+          <w:sz w:val="18"/>
+          <w:szCs w:val="18"/>
+          <w:lang w:val="en-US"/>
+        </w:rPr>
+        <w:t>Continuous</w:t>
+      </w:r>
+      <w:r>
+        <w:rPr>
+          <w:rFonts w:ascii="Arial" w:hAnsi="Arial" w:cs="Arial"/>
+          <w:color w:val="0000FF"/>
+          <w:sz w:val="18"/>
+          <w:szCs w:val="18"/>
+          <w:lang w:val="en-US"/>
+        </w:rPr>
+        <w:t xml:space="preserve"> Exploration, Continuous Integr</w:t>
+      </w:r>
+      <w:r>
+        <w:rPr>
+          <w:rFonts w:ascii="Arial" w:hAnsi="Arial" w:cs="Arial"/>
+          <w:color w:val="0000FF"/>
+          <w:sz w:val="18"/>
+          <w:szCs w:val="18"/>
+          <w:lang w:val="en-US"/>
+        </w:rPr>
+        <w:t>ation and Continuous Deployment.</w:t>
+      </w:r>
+    </w:p>
+    <w:p>
+      <w:pPr>
+        <w:spacing w:after="0" w:line="240" w:lineRule="auto"/>
+        <w:rPr>
+          <w:rFonts w:ascii="Arial" w:hAnsi="Arial" w:cs="Arial"/>
+          <w:b/>
+          <w:i/>
+          <w:color w:val="0000FF"/>
+          <w:sz w:val="18"/>
+          <w:szCs w:val="18"/>
+          <w:lang w:val="en-US"/>
+        </w:rPr>
+      </w:pPr>
+      <w:r>
+        <w:rPr>
+          <w:rFonts w:ascii="Arial" w:hAnsi="Arial" w:cs="Arial"/>
+          <w:b/>
+          <w:i/>
+          <w:color w:val="0000FF"/>
+          <w:sz w:val="18"/>
+          <w:szCs w:val="18"/>
+          <w:lang w:val="en-US"/>
+        </w:rPr>
+        <w:t>Continuous Exploration</w:t>
+      </w:r>
+    </w:p>
+    <w:p>
+      <w:pPr>
+        <w:spacing w:after="0" w:line="240" w:lineRule="auto"/>
+        <w:ind w:firstLine="720"/>
+        <w:rPr>
+          <w:rFonts w:ascii="Arial" w:hAnsi="Arial" w:cs="Arial"/>
+          <w:color w:val="0000FF"/>
+          <w:sz w:val="18"/>
+          <w:szCs w:val="18"/>
+          <w:lang w:val="en-US"/>
+        </w:rPr>
+      </w:pPr>
+      <w:r>
+        <w:rPr>
+          <w:rFonts w:ascii="Arial" w:hAnsi="Arial" w:cs="Arial"/>
+          <w:color w:val="0000FF"/>
+          <w:sz w:val="18"/>
+          <w:szCs w:val="18"/>
+          <w:lang w:val="en-US"/>
+        </w:rPr>
+        <w:t xml:space="preserve">Continuous Exploration [CE], as defined by Scaled Agile, is a “process that fosters innovation and builds alignment on what should be built” </w:t>
+      </w:r>
+      <w:r>
+        <w:rPr>
+          <w:rFonts w:ascii="Arial" w:hAnsi="Arial" w:cs="Arial"/>
+          <w:color w:val="C00000"/>
+          <w:sz w:val="18"/>
+          <w:szCs w:val="18"/>
+          <w:lang w:val="en-US"/>
+        </w:rPr>
+        <w:fldChar w:fldCharType="begin"/>
+      </w:r>
+      <w:r>
+        <w:rPr>
+          <w:rFonts w:ascii="Arial" w:hAnsi="Arial" w:cs="Arial"/>
+          <w:color w:val="C00000"/>
+          <w:sz w:val="18"/>
+          <w:szCs w:val="18"/>
+          <w:lang w:val="en-US"/>
+        </w:rPr>
+        <w:instrText xml:space="preserve"> ADDIN ZOTERO_ITEM CSL_CITATION {"citationID":"rYlbywi3","properties":{"formattedCitation":"(\\uc0\\u8220{}Continuous Exploration \\uc0\\u8211{} Scaled Agile Framework,\\uc0\\u8221{} n.d.)","plainCitation":"(“Continuous Exploration – Scaled Agile Framework,” n.d.)","noteIndex":0},"citationItems":[{"id":3168,"uris":["http://zotero.org/groups/2283838/items/A8A7PYJ4"],"uri":["http://zotero.org/groups/2283838/items/A8A7PYJ4"],"itemData":{"id":3168,"type":"webpage","title":"Continuous Exploration – Scaled Agile Framework","URL":"https://www.scaledagileframework.com/continuous-exploration/","accessed":{"date-parts":[["2019",7,19]]}}}],"schema":"https://github.com/citation-style-language/schema/raw/master/csl-citation.json"} </w:instrText>
+      </w:r>
+      <w:r>
+        <w:rPr>
+          <w:rFonts w:ascii="Arial" w:hAnsi="Arial" w:cs="Arial"/>
+          <w:color w:val="C00000"/>
+          <w:sz w:val="18"/>
+          <w:szCs w:val="18"/>
+          <w:lang w:val="en-US"/>
+        </w:rPr>
+        <w:fldChar w:fldCharType="separate"/>
+      </w:r>
+      <w:r>
+        <w:rPr>
+          <w:rFonts w:ascii="Arial" w:hAnsi="Arial" w:cs="Arial"/>
+          <w:color w:val="C00000"/>
+          <w:sz w:val="18"/>
+          <w:szCs w:val="24"/>
+        </w:rPr>
+        <w:t xml:space="preserve">(“Continuous Exploration – Scaled Agile Framework,” </w:t>
+      </w:r>
+      <w:proofErr w:type="spellStart"/>
+      <w:r>
+        <w:rPr>
+          <w:rFonts w:ascii="Arial" w:hAnsi="Arial" w:cs="Arial"/>
+          <w:color w:val="C00000"/>
+          <w:sz w:val="18"/>
+          <w:szCs w:val="24"/>
+        </w:rPr>
+        <w:t>n.d.</w:t>
+      </w:r>
+      <w:proofErr w:type="spellEnd"/>
+      <w:r>
+        <w:rPr>
+          <w:rFonts w:ascii="Arial" w:hAnsi="Arial" w:cs="Arial"/>
+          <w:color w:val="C00000"/>
+          <w:sz w:val="18"/>
+          <w:szCs w:val="24"/>
+        </w:rPr>
+        <w:t>)</w:t>
+      </w:r>
+      <w:r>
+        <w:rPr>
+          <w:rFonts w:ascii="Arial" w:hAnsi="Arial" w:cs="Arial"/>
+          <w:color w:val="C00000"/>
+          <w:sz w:val="18"/>
+          <w:szCs w:val="18"/>
+          <w:lang w:val="en-US"/>
+        </w:rPr>
+        <w:fldChar w:fldCharType="end"/>
+      </w:r>
+      <w:r>
+        <w:rPr>
+          <w:rFonts w:ascii="Arial" w:hAnsi="Arial" w:cs="Arial"/>
+          <w:color w:val="0000FF"/>
+          <w:sz w:val="18"/>
+          <w:szCs w:val="18"/>
+          <w:lang w:val="en-US"/>
+        </w:rPr>
+        <w:t xml:space="preserve"> This is when the customers and team members express new ideas, refined and prioritized in the backlog. The final alignment comes during the PI Planning event.</w:t>
+      </w:r>
+    </w:p>
+    <w:p>
+      <w:pPr>
+        <w:spacing w:after="0" w:line="240" w:lineRule="auto"/>
+        <w:ind w:firstLine="720"/>
+        <w:rPr>
+          <w:rFonts w:ascii="Arial" w:hAnsi="Arial" w:cs="Arial"/>
+          <w:color w:val="00B050"/>
+          <w:sz w:val="18"/>
+          <w:szCs w:val="18"/>
+          <w:lang w:val="en-US"/>
+        </w:rPr>
+      </w:pPr>
+      <w:r>
+        <w:rPr>
+          <w:rFonts w:ascii="Arial" w:hAnsi="Arial" w:cs="Arial"/>
+          <w:color w:val="00B050"/>
+          <w:sz w:val="18"/>
+          <w:szCs w:val="18"/>
+          <w:lang w:val="en-US"/>
+        </w:rPr>
+        <w:t>How can it be applied to MBSD?</w:t>
+      </w:r>
+    </w:p>
+    <w:p>
+      <w:pPr>
+        <w:spacing w:after="0" w:line="240" w:lineRule="auto"/>
+        <w:rPr>
+          <w:rFonts w:ascii="Arial" w:hAnsi="Arial" w:cs="Arial"/>
+          <w:b/>
+          <w:i/>
+          <w:color w:val="0000FF"/>
+          <w:sz w:val="18"/>
+          <w:szCs w:val="18"/>
+          <w:lang w:val="en-US"/>
+        </w:rPr>
+      </w:pPr>
+      <w:r>
+        <w:rPr>
+          <w:rFonts w:ascii="Arial" w:hAnsi="Arial" w:cs="Arial"/>
+          <w:b/>
+          <w:i/>
+          <w:color w:val="0000FF"/>
+          <w:sz w:val="18"/>
+          <w:szCs w:val="18"/>
+          <w:lang w:val="en-US"/>
+        </w:rPr>
+        <w:t>Continuous Integration</w:t>
+      </w:r>
+    </w:p>
+    <w:p>
+      <w:pPr>
+        <w:spacing w:after="0" w:line="240" w:lineRule="auto"/>
+        <w:ind w:firstLine="720"/>
+        <w:rPr>
+          <w:rFonts w:ascii="Arial" w:hAnsi="Arial" w:cs="Arial"/>
+          <w:color w:val="0000FF"/>
+          <w:sz w:val="18"/>
+          <w:szCs w:val="18"/>
+          <w:lang w:val="en-US"/>
+        </w:rPr>
+      </w:pPr>
+      <w:r>
+        <w:rPr>
+          <w:rFonts w:ascii="Arial" w:hAnsi="Arial" w:cs="Arial"/>
+          <w:color w:val="0000FF"/>
+          <w:sz w:val="18"/>
+          <w:szCs w:val="18"/>
+          <w:lang w:val="en-US"/>
+        </w:rPr>
+        <w:t>Continuous Integration [CI], as defined by Scaled Agile, is a process of developing and integrating in a continuous flow that includes developing, testing, integrating and validating in an environment prior to production release.</w:t>
+      </w:r>
+      <w:r>
+        <w:rPr>
+          <w:rFonts w:ascii="Arial" w:hAnsi="Arial" w:cs="Arial"/>
+          <w:color w:val="C00000"/>
+          <w:sz w:val="18"/>
+          <w:szCs w:val="18"/>
+          <w:lang w:val="en-US"/>
+        </w:rPr>
+        <w:t xml:space="preserve"> </w:t>
+      </w:r>
+      <w:r>
+        <w:rPr>
+          <w:rFonts w:ascii="Arial" w:hAnsi="Arial" w:cs="Arial"/>
+          <w:color w:val="C00000"/>
+          <w:sz w:val="18"/>
+          <w:szCs w:val="18"/>
+          <w:lang w:val="en-US"/>
+        </w:rPr>
+        <w:fldChar w:fldCharType="begin"/>
+      </w:r>
+      <w:r>
+        <w:rPr>
+          <w:rFonts w:ascii="Arial" w:hAnsi="Arial" w:cs="Arial"/>
+          <w:color w:val="C00000"/>
+          <w:sz w:val="18"/>
+          <w:szCs w:val="18"/>
+          <w:lang w:val="en-US"/>
+        </w:rPr>
+        <w:instrText xml:space="preserve"> ADDIN ZOTERO_ITEM CSL_CITATION {"citationID":"fX673WLp","properties":{"formattedCitation":"(\\uc0\\u8220{}Continuous Integration \\uc0\\u8211{} Scaled Agile Framework,\\uc0\\u8221{} n.d.)","plainCitation":"(“Continuous Integration – Scaled Agile Framework,” n.d.)","noteIndex":0},"citationItems":[{"id":3170,"uris":["http://zotero.org/groups/2283838/items/EXK3RMJC"],"uri":["http://zotero.org/groups/2283838/items/EXK3RMJC"],"itemData":{"id":3170,"type":"webpage","title":"Continuous Integration – Scaled Agile Framework","URL":"https://www.scaledagileframework.com/continuous-integration/","accessed":{"date-parts":[["2019",7,19]]}}}],"schema":"https://github.com/citation-style-language/schema/raw/master/csl-citation.json"} </w:instrText>
+      </w:r>
+      <w:r>
+        <w:rPr>
+          <w:rFonts w:ascii="Arial" w:hAnsi="Arial" w:cs="Arial"/>
+          <w:color w:val="C00000"/>
+          <w:sz w:val="18"/>
+          <w:szCs w:val="18"/>
+          <w:lang w:val="en-US"/>
+        </w:rPr>
+        <w:fldChar w:fldCharType="separate"/>
+      </w:r>
+      <w:r>
+        <w:rPr>
+          <w:rFonts w:ascii="Arial" w:hAnsi="Arial" w:cs="Arial"/>
+          <w:color w:val="C00000"/>
+          <w:sz w:val="18"/>
+          <w:szCs w:val="24"/>
+        </w:rPr>
+        <w:t xml:space="preserve">(“Continuous Integration – Scaled Agile Framework,” </w:t>
+      </w:r>
+      <w:proofErr w:type="spellStart"/>
+      <w:r>
+        <w:rPr>
+          <w:rFonts w:ascii="Arial" w:hAnsi="Arial" w:cs="Arial"/>
+          <w:color w:val="C00000"/>
+          <w:sz w:val="18"/>
+          <w:szCs w:val="24"/>
+        </w:rPr>
+        <w:t>n.d.</w:t>
+      </w:r>
+      <w:proofErr w:type="spellEnd"/>
+      <w:r>
+        <w:rPr>
+          <w:rFonts w:ascii="Arial" w:hAnsi="Arial" w:cs="Arial"/>
+          <w:color w:val="C00000"/>
+          <w:sz w:val="18"/>
+          <w:szCs w:val="24"/>
+        </w:rPr>
+        <w:t>)</w:t>
+      </w:r>
+      <w:r>
+        <w:rPr>
+          <w:rFonts w:ascii="Arial" w:hAnsi="Arial" w:cs="Arial"/>
+          <w:color w:val="C00000"/>
+          <w:sz w:val="18"/>
+          <w:szCs w:val="18"/>
+          <w:lang w:val="en-US"/>
+        </w:rPr>
+        <w:fldChar w:fldCharType="end"/>
+      </w:r>
+    </w:p>
+    <w:p>
+      <w:pPr>
+        <w:spacing w:after="0" w:line="240" w:lineRule="auto"/>
+        <w:ind w:firstLine="720"/>
+        <w:rPr>
+          <w:rFonts w:ascii="Arial" w:hAnsi="Arial" w:cs="Arial"/>
+          <w:color w:val="00B050"/>
+          <w:sz w:val="18"/>
+          <w:szCs w:val="18"/>
+          <w:lang w:val="en-US"/>
+        </w:rPr>
+      </w:pPr>
+      <w:r>
+        <w:rPr>
+          <w:rFonts w:ascii="Arial" w:hAnsi="Arial" w:cs="Arial"/>
+          <w:color w:val="0000FF"/>
+          <w:sz w:val="18"/>
+          <w:szCs w:val="18"/>
+          <w:lang w:val="en-US"/>
+        </w:rPr>
+        <w:t xml:space="preserve">CI is made possible with software development best practices that include version control, automated testing, and build automation. There are many choices in the industry such as </w:t>
+      </w:r>
+      <w:proofErr w:type="spellStart"/>
+      <w:r>
+        <w:rPr>
+          <w:rFonts w:ascii="Arial" w:hAnsi="Arial" w:cs="Arial"/>
+          <w:color w:val="0000FF"/>
+          <w:sz w:val="18"/>
+          <w:szCs w:val="18"/>
+          <w:lang w:val="en-US"/>
+        </w:rPr>
+        <w:t>Bitbucket</w:t>
+      </w:r>
+      <w:proofErr w:type="spellEnd"/>
+      <w:r>
+        <w:rPr>
+          <w:rFonts w:ascii="Arial" w:hAnsi="Arial" w:cs="Arial"/>
+          <w:color w:val="0000FF"/>
+          <w:sz w:val="18"/>
+          <w:szCs w:val="18"/>
+          <w:lang w:val="en-US"/>
+        </w:rPr>
+        <w:t xml:space="preserve">/Bamboo, Jenkins, AWS </w:t>
+      </w:r>
+      <w:proofErr w:type="spellStart"/>
+      <w:r>
+        <w:rPr>
+          <w:rFonts w:ascii="Arial" w:hAnsi="Arial" w:cs="Arial"/>
+          <w:color w:val="0000FF"/>
+          <w:sz w:val="18"/>
+          <w:szCs w:val="18"/>
+          <w:lang w:val="en-US"/>
+        </w:rPr>
+        <w:t>CodePipeline</w:t>
+      </w:r>
+      <w:proofErr w:type="spellEnd"/>
+      <w:r>
+        <w:rPr>
+          <w:rFonts w:ascii="Arial" w:hAnsi="Arial" w:cs="Arial"/>
+          <w:color w:val="0000FF"/>
+          <w:sz w:val="18"/>
+          <w:szCs w:val="18"/>
+          <w:lang w:val="en-US"/>
+        </w:rPr>
+        <w:t xml:space="preserve">, and </w:t>
+      </w:r>
+      <w:proofErr w:type="spellStart"/>
+      <w:r>
+        <w:rPr>
+          <w:rFonts w:ascii="Arial" w:hAnsi="Arial" w:cs="Arial"/>
+          <w:color w:val="0000FF"/>
+          <w:sz w:val="18"/>
+          <w:szCs w:val="18"/>
+          <w:lang w:val="en-US"/>
+        </w:rPr>
+        <w:t>Gitlab</w:t>
+      </w:r>
+      <w:proofErr w:type="spellEnd"/>
+      <w:r>
+        <w:rPr>
+          <w:rFonts w:ascii="Arial" w:hAnsi="Arial" w:cs="Arial"/>
+          <w:color w:val="00B050"/>
+          <w:sz w:val="18"/>
+          <w:szCs w:val="18"/>
+          <w:lang w:val="en-US"/>
+        </w:rPr>
+        <w:t>.</w:t>
+      </w:r>
+      <w:r>
+        <w:rPr>
+          <w:rFonts w:ascii="Arial" w:hAnsi="Arial" w:cs="Arial"/>
+          <w:color w:val="00B050"/>
+          <w:sz w:val="18"/>
+          <w:szCs w:val="18"/>
+          <w:lang w:val="en-US"/>
+        </w:rPr>
+        <w:t xml:space="preserve"> </w:t>
+      </w:r>
+    </w:p>
+    <w:p>
+      <w:pPr>
+        <w:spacing w:after="0" w:line="240" w:lineRule="auto"/>
+        <w:ind w:firstLine="720"/>
+        <w:rPr>
+          <w:rFonts w:ascii="Arial" w:hAnsi="Arial" w:cs="Arial"/>
+          <w:color w:val="00B050"/>
+          <w:sz w:val="18"/>
+          <w:szCs w:val="18"/>
+          <w:lang w:val="en-US"/>
+        </w:rPr>
+      </w:pPr>
+      <w:r>
+        <w:rPr>
+          <w:rFonts w:ascii="Arial" w:hAnsi="Arial" w:cs="Arial"/>
+          <w:color w:val="00B050"/>
+          <w:sz w:val="18"/>
+          <w:szCs w:val="18"/>
+          <w:lang w:val="en-US"/>
+        </w:rPr>
+        <w:t xml:space="preserve">The key ISO 10303 STEP standards [e.g., AP242, AP209, AP210] are developed in a second generation version control system called CVS. To take advantage of the CI capabilities, the development environment must move to a third generation version control system </w:t>
+      </w:r>
+      <w:r>
+        <w:rPr>
+          <w:rFonts w:ascii="Arial" w:hAnsi="Arial" w:cs="Arial"/>
+          <w:color w:val="00B050"/>
+          <w:sz w:val="18"/>
+          <w:szCs w:val="18"/>
+          <w:lang w:val="en-US"/>
+        </w:rPr>
+        <w:t xml:space="preserve">based on GIT </w:t>
+      </w:r>
+      <w:r>
+        <w:rPr>
+          <w:rFonts w:ascii="Arial" w:hAnsi="Arial" w:cs="Arial"/>
+          <w:color w:val="00B050"/>
+          <w:sz w:val="18"/>
+          <w:szCs w:val="18"/>
+          <w:lang w:val="en-US"/>
+        </w:rPr>
+        <w:t xml:space="preserve">technology. The new tools will allow for continuous exploration as well as continuous integration via the decentralized and distributed architecture, commit before merge capabilities </w:t>
+      </w:r>
+      <w:r>
+        <w:rPr>
+          <w:rFonts w:ascii="Arial" w:hAnsi="Arial" w:cs="Arial"/>
+          <w:color w:val="00B050"/>
+          <w:sz w:val="18"/>
+          <w:szCs w:val="18"/>
+          <w:lang w:val="en-US"/>
+        </w:rPr>
+        <w:t>and integrated quality controls. A CI capability will allow STEP Developers to receive immediate feedback on the pass/failure of their commits by hooking in tools like EXPRESS Engine, JSDAI Co</w:t>
+      </w:r>
+      <w:bookmarkStart w:id="0" w:name="_GoBack"/>
+      <w:bookmarkEnd w:id="0"/>
+      <w:r>
+        <w:rPr>
+          <w:rFonts w:ascii="Arial" w:hAnsi="Arial" w:cs="Arial"/>
+          <w:color w:val="00B050"/>
+          <w:sz w:val="18"/>
+          <w:szCs w:val="18"/>
+          <w:lang w:val="en-US"/>
+        </w:rPr>
+        <w:t xml:space="preserve">mpiles or ANT Builds. Having immediate feedback will allow them to fix the issue in the current iteration and not pass it to the end of the flow for someone else to address [in which case the resource may have moved on and not available]. </w:t>
+      </w:r>
+      <w:commentRangeStart w:id="1"/>
+      <w:r>
+        <w:rPr>
+          <w:rFonts w:ascii="Arial" w:hAnsi="Arial" w:cs="Arial"/>
+          <w:color w:val="00B050"/>
+          <w:sz w:val="18"/>
+          <w:szCs w:val="18"/>
+          <w:lang w:val="en-US"/>
+        </w:rPr>
+        <w:t>NOTE: The ISO 10303 Extended Architecture already makes use of GIT capabilities but has not developed continuous integration pipeline for quality and integration automation.</w:t>
+      </w:r>
+      <w:commentRangeEnd w:id="1"/>
+      <w:r>
+        <w:rPr>
+          <w:rStyle w:val="CommentReference"/>
+        </w:rPr>
+        <w:commentReference w:id="1"/>
+      </w:r>
+    </w:p>
+    <w:p>
+      <w:pPr>
+        <w:spacing w:after="0" w:line="240" w:lineRule="auto"/>
+        <w:rPr>
+          <w:rFonts w:ascii="Arial" w:hAnsi="Arial" w:cs="Arial"/>
+          <w:color w:val="00B050"/>
+          <w:sz w:val="18"/>
+          <w:szCs w:val="18"/>
+          <w:lang w:val="en-US"/>
+        </w:rPr>
+      </w:pPr>
+      <w:r>
+        <w:object w:dxaOrig="8611" w:dyaOrig="6015" w14:anchorId="78EA0452">
+          <v:shapetype id="_x0000_t75" coordsize="21600,21600" o:spt="75" o:preferrelative="t" path="m@4@5l@4@11@9@11@9@5xe" filled="f" stroked="f">
+            <v:stroke joinstyle="miter"/>
+            <v:formulas>
+              <v:f eqn="if lineDrawn pixelLineWidth 0"/>
+              <v:f eqn="sum @0 1 0"/>
+              <v:f eqn="sum 0 0 @1"/>
+              <v:f eqn="prod @2 1 2"/>
+              <v:f eqn="prod @3 21600 pixelWidth"/>
+              <v:f eqn="prod @3 21600 pixelHeight"/>
+              <v:f eqn="sum @0 0 1"/>
+              <v:f eqn="prod @6 1 2"/>
+              <v:f eqn="prod @7 21600 pixelWidth"/>
+              <v:f eqn="sum @8 21600 0"/>
+              <v:f eqn="prod @7 21600 pixelHeight"/>
+              <v:f eqn="sum @10 21600 0"/>
+            </v:formulas>
+            <v:path o:extrusionok="f" gradientshapeok="t" o:connecttype="rect"/>
+            <o:lock v:ext="edit" aspectratio="t"/>
+          </v:shapetype>
+          <v:shape id="_x0000_i1028" type="#_x0000_t75" style="width:215.25pt;height:150pt" o:ole="">
+            <v:imagedata r:id="rId16" o:title=""/>
+          </v:shape>
+          <o:OLEObject Type="Embed" ProgID="Visio.Drawing.15" ShapeID="_x0000_i1028" DrawAspect="Content" ObjectID="_1625051969" r:id="rId17"/>
+        </w:object>
+      </w:r>
+    </w:p>
+    <w:p>
+      <w:pPr>
+        <w:spacing w:after="0" w:line="240" w:lineRule="auto"/>
+        <w:rPr>
+          <w:rFonts w:ascii="Arial" w:hAnsi="Arial" w:cs="Arial"/>
+          <w:b/>
+          <w:i/>
+          <w:color w:val="000000" w:themeColor="text1"/>
+          <w:sz w:val="18"/>
+          <w:szCs w:val="18"/>
+          <w:lang w:val="en-US"/>
+        </w:rPr>
+      </w:pPr>
+      <w:r>
+        <w:rPr>
+          <w:rFonts w:ascii="Arial" w:hAnsi="Arial" w:cs="Arial"/>
+          <w:b/>
+          <w:i/>
+          <w:color w:val="000000" w:themeColor="text1"/>
+          <w:sz w:val="18"/>
+          <w:szCs w:val="18"/>
+          <w:lang w:val="en-US"/>
+        </w:rPr>
+        <w:t>Continuous Deployment</w:t>
+      </w:r>
+    </w:p>
+    <w:p>
+      <w:pPr>
+        <w:spacing w:after="0" w:line="240" w:lineRule="auto"/>
+        <w:ind w:firstLine="720"/>
+        <w:rPr>
+          <w:rFonts w:ascii="Arial" w:hAnsi="Arial" w:cs="Arial"/>
+          <w:color w:val="000000" w:themeColor="text1"/>
+          <w:sz w:val="18"/>
+          <w:szCs w:val="18"/>
+          <w:lang w:val="en-US"/>
+        </w:rPr>
+      </w:pPr>
+      <w:r>
+        <w:rPr>
+          <w:rFonts w:ascii="Arial" w:hAnsi="Arial" w:cs="Arial"/>
+          <w:color w:val="000000" w:themeColor="text1"/>
+          <w:sz w:val="18"/>
+          <w:szCs w:val="18"/>
+          <w:lang w:val="en-US"/>
+        </w:rPr>
+        <w:t>What is it?</w:t>
+      </w:r>
+    </w:p>
+    <w:p>
+      <w:pPr>
+        <w:spacing w:after="0"/>
+        <w:ind w:firstLine="720"/>
+        <w:rPr>
+          <w:rFonts w:ascii="Arial" w:hAnsi="Arial" w:cs="Arial"/>
+          <w:color w:val="00B050"/>
+          <w:sz w:val="18"/>
+          <w:szCs w:val="18"/>
+          <w:lang w:val="en-US"/>
+        </w:rPr>
+      </w:pPr>
+      <w:r>
+        <w:rPr>
+          <w:rFonts w:ascii="Arial" w:hAnsi="Arial" w:cs="Arial"/>
+          <w:color w:val="00B050"/>
+          <w:sz w:val="18"/>
+          <w:szCs w:val="18"/>
+          <w:lang w:val="en-US"/>
+        </w:rPr>
+        <w:t>How can it be applied to MBSD?</w:t>
+      </w:r>
+    </w:p>
+    <w:p>
+      <w:pPr>
         <w:rPr>
           <w:rFonts w:ascii="Arial" w:hAnsi="Arial" w:cs="Arial"/>
           <w:color w:val="000000" w:themeColor="text1"/>
@@ -274,102 +922,6 @@
           <w:docGrid w:linePitch="360"/>
         </w:sectPr>
       </w:pPr>
-      <w:r>
-        <w:rPr>
-          <w:rFonts w:ascii="Arial" w:hAnsi="Arial" w:cs="Arial"/>
-          <w:color w:val="000000" w:themeColor="text1"/>
-          <w:sz w:val="18"/>
-          <w:szCs w:val="18"/>
-          <w:lang w:val="en-US"/>
-        </w:rPr>
-        <w:t xml:space="preserve">One of the </w:t>
-      </w:r>
-      <w:r>
-        <w:rPr>
-          <w:rFonts w:ascii="Arial" w:hAnsi="Arial" w:cs="Arial"/>
-          <w:color w:val="000000" w:themeColor="text1"/>
-          <w:sz w:val="18"/>
-          <w:szCs w:val="18"/>
-          <w:lang w:val="en-US"/>
-        </w:rPr>
-        <w:t>most significan</w:t>
-      </w:r>
-      <w:r>
-        <w:rPr>
-          <w:rFonts w:ascii="Arial" w:hAnsi="Arial" w:cs="Arial"/>
-          <w:color w:val="000000" w:themeColor="text1"/>
-          <w:sz w:val="18"/>
-          <w:szCs w:val="18"/>
-          <w:lang w:val="en-US"/>
-        </w:rPr>
-        <w:t xml:space="preserve">t principles of agile and specifically the Scaled </w:t>
-      </w:r>
-      <w:proofErr w:type="spellStart"/>
-      <w:r>
-        <w:rPr>
-          <w:rFonts w:ascii="Arial" w:hAnsi="Arial" w:cs="Arial"/>
-          <w:color w:val="000000" w:themeColor="text1"/>
-          <w:sz w:val="18"/>
-          <w:szCs w:val="18"/>
-          <w:lang w:val="en-US"/>
-        </w:rPr>
-        <w:t>Agile’s</w:t>
-      </w:r>
-      <w:proofErr w:type="spellEnd"/>
-      <w:r>
-        <w:rPr>
-          <w:rFonts w:ascii="Arial" w:hAnsi="Arial" w:cs="Arial"/>
-          <w:color w:val="000000" w:themeColor="text1"/>
-          <w:sz w:val="18"/>
-          <w:szCs w:val="18"/>
-          <w:lang w:val="en-US"/>
-        </w:rPr>
-        <w:t xml:space="preserve"> SAFe f</w:t>
-      </w:r>
-      <w:r>
-        <w:rPr>
-          <w:rFonts w:ascii="Arial" w:hAnsi="Arial" w:cs="Arial"/>
-          <w:color w:val="000000" w:themeColor="text1"/>
-          <w:sz w:val="18"/>
-          <w:szCs w:val="18"/>
-          <w:lang w:val="en-US"/>
-        </w:rPr>
-        <w:t xml:space="preserve">ramework is Continuous Delivery. Continuous Delivery is divided </w:t>
-      </w:r>
-      <w:r>
-        <w:rPr>
-          <w:rFonts w:ascii="Arial" w:hAnsi="Arial" w:cs="Arial"/>
-          <w:color w:val="000000" w:themeColor="text1"/>
-          <w:sz w:val="18"/>
-          <w:szCs w:val="18"/>
-          <w:lang w:val="en-US"/>
-        </w:rPr>
-        <w:t xml:space="preserve">into three phases: </w:t>
-      </w:r>
-      <w:proofErr w:type="spellStart"/>
-      <w:r>
-        <w:rPr>
-          <w:rFonts w:ascii="Arial" w:hAnsi="Arial" w:cs="Arial"/>
-          <w:color w:val="000000" w:themeColor="text1"/>
-          <w:sz w:val="18"/>
-          <w:szCs w:val="18"/>
-          <w:lang w:val="en-US"/>
-        </w:rPr>
-        <w:t>Continous</w:t>
-      </w:r>
-      <w:proofErr w:type="spellEnd"/>
-      <w:r>
-        <w:rPr>
-          <w:rFonts w:ascii="Arial" w:hAnsi="Arial" w:cs="Arial"/>
-          <w:color w:val="000000" w:themeColor="text1"/>
-          <w:sz w:val="18"/>
-          <w:szCs w:val="18"/>
-          <w:lang w:val="en-US"/>
-        </w:rPr>
-        <w:t xml:space="preserve"> Exploration, Continuous Integration and Continuous Deployment.</w:t>
-      </w:r>
-      <w:bookmarkStart w:id="0" w:name="_GoBack"/>
-      <w:bookmarkEnd w:id="0"/>
     </w:p>
     <w:p>
       <w:pPr>
@@ -385,32 +937,165 @@
           <w:lang w:val="en-US"/>
         </w:rPr>
       </w:pPr>
-      <w:r>
+    </w:p>
+    <w:p>
+      <w:pPr>
+        <w:spacing w:after="0" w:line="240" w:lineRule="auto"/>
+        <w:jc w:val="both"/>
+        <w:rPr>
+          <w:rFonts w:ascii="Arial" w:hAnsi="Arial" w:cs="Arial"/>
+          <w:b/>
+          <w:color w:val="C00000"/>
+          <w:sz w:val="18"/>
+          <w:szCs w:val="18"/>
+          <w:u w:val="single"/>
+          <w:lang w:val="en-US"/>
+        </w:rPr>
+      </w:pPr>
+      <w:r>
+        <w:rPr>
+          <w:rFonts w:ascii="Arial" w:hAnsi="Arial" w:cs="Arial"/>
+          <w:b/>
+          <w:color w:val="C00000"/>
+          <w:sz w:val="18"/>
+          <w:szCs w:val="18"/>
+          <w:u w:val="single"/>
+          <w:lang w:val="en-US"/>
+        </w:rPr>
+        <w:t>REFERENCES:</w:t>
+      </w:r>
+    </w:p>
+    <w:p>
+      <w:pPr>
+        <w:pStyle w:val="Bibliography"/>
+        <w:spacing w:line="240" w:lineRule="auto"/>
+        <w:rPr>
+          <w:rFonts w:ascii="Arial" w:hAnsi="Arial" w:cs="Arial"/>
+          <w:color w:val="C00000"/>
+          <w:sz w:val="18"/>
+        </w:rPr>
+      </w:pPr>
+      <w:r>
+        <w:rPr>
+          <w:rFonts w:ascii="Arial" w:hAnsi="Arial" w:cs="Arial"/>
+          <w:b/>
+          <w:color w:val="C00000"/>
+          <w:sz w:val="18"/>
+          <w:szCs w:val="18"/>
+          <w:lang w:val="en-US"/>
+        </w:rPr>
+        <w:fldChar w:fldCharType="begin"/>
+      </w:r>
+      <w:r>
+        <w:rPr>
+          <w:rFonts w:ascii="Arial" w:hAnsi="Arial" w:cs="Arial"/>
+          <w:b/>
+          <w:color w:val="C00000"/>
+          <w:sz w:val="18"/>
+          <w:szCs w:val="18"/>
+          <w:lang w:val="en-US"/>
+        </w:rPr>
+        <w:instrText xml:space="preserve"> ADDIN ZOTERO_BIBL {"uncited":[],"omitted":[],"custom":[]} CSL_BIBLIOGRAPHY </w:instrText>
+      </w:r>
+      <w:r>
+        <w:rPr>
+          <w:rFonts w:ascii="Arial" w:hAnsi="Arial" w:cs="Arial"/>
+          <w:b/>
+          <w:color w:val="C00000"/>
+          <w:sz w:val="18"/>
+          <w:szCs w:val="18"/>
+          <w:lang w:val="en-US"/>
+        </w:rPr>
+        <w:fldChar w:fldCharType="separate"/>
+      </w:r>
+      <w:r>
+        <w:rPr>
+          <w:rFonts w:ascii="Arial" w:hAnsi="Arial" w:cs="Arial"/>
+          <w:color w:val="C00000"/>
+          <w:sz w:val="18"/>
+        </w:rPr>
+        <w:t>Continuous Exploration – Scaled Agile Framework. (</w:t>
+      </w:r>
+      <w:proofErr w:type="spellStart"/>
+      <w:r>
+        <w:rPr>
+          <w:rFonts w:ascii="Arial" w:hAnsi="Arial" w:cs="Arial"/>
+          <w:color w:val="C00000"/>
+          <w:sz w:val="18"/>
+        </w:rPr>
+        <w:t>n.d.</w:t>
+      </w:r>
+      <w:proofErr w:type="spellEnd"/>
+      <w:r>
+        <w:rPr>
+          <w:rFonts w:ascii="Arial" w:hAnsi="Arial" w:cs="Arial"/>
+          <w:color w:val="C00000"/>
+          <w:sz w:val="18"/>
+        </w:rPr>
+        <w:t>). Retrieved July 19, 2019, from https://www.scaledagileframework.com/continuous-exploration/</w:t>
+      </w:r>
+    </w:p>
+    <w:p>
+      <w:pPr>
+        <w:pStyle w:val="Bibliography"/>
+        <w:spacing w:line="240" w:lineRule="auto"/>
+        <w:rPr>
+          <w:rFonts w:ascii="Arial" w:hAnsi="Arial" w:cs="Arial"/>
+          <w:color w:val="C00000"/>
+          <w:sz w:val="18"/>
+        </w:rPr>
+      </w:pPr>
+      <w:r>
+        <w:rPr>
+          <w:rFonts w:ascii="Arial" w:hAnsi="Arial" w:cs="Arial"/>
+          <w:color w:val="C00000"/>
+          <w:sz w:val="18"/>
+        </w:rPr>
+        <w:t>Continuous Integration – Scaled Agile Framework. (</w:t>
+      </w:r>
+      <w:proofErr w:type="spellStart"/>
+      <w:r>
+        <w:rPr>
+          <w:rFonts w:ascii="Arial" w:hAnsi="Arial" w:cs="Arial"/>
+          <w:color w:val="C00000"/>
+          <w:sz w:val="18"/>
+        </w:rPr>
+        <w:t>n.d.</w:t>
+      </w:r>
+      <w:proofErr w:type="spellEnd"/>
+      <w:r>
+        <w:rPr>
+          <w:rFonts w:ascii="Arial" w:hAnsi="Arial" w:cs="Arial"/>
+          <w:color w:val="C00000"/>
+          <w:sz w:val="18"/>
+        </w:rPr>
+        <w:t>). Retrieved July 19, 2019, from https://www.scaledagileframework.com/continuous-integration/</w:t>
+      </w:r>
+    </w:p>
+    <w:p>
+      <w:pPr>
+        <w:spacing w:after="0" w:line="240" w:lineRule="auto"/>
+        <w:jc w:val="both"/>
         <w:rPr>
           <w:rFonts w:ascii="Arial" w:hAnsi="Arial" w:cs="Arial"/>
           <w:b/>
           <w:color w:val="FF0000"/>
           <w:sz w:val="18"/>
           <w:szCs w:val="18"/>
-          <w:u w:val="single"/>
-          <w:lang w:val="en-US"/>
-        </w:rPr>
-        <w:t>REFERENCES:</w:t>
-      </w:r>
-    </w:p>
-    <w:p>
-      <w:pPr>
-        <w:spacing w:after="0" w:line="240" w:lineRule="auto"/>
-        <w:jc w:val="both"/>
+          <w:lang w:val="en-US"/>
+        </w:rPr>
+      </w:pPr>
+      <w:r>
         <w:rPr>
           <w:rFonts w:ascii="Arial" w:hAnsi="Arial" w:cs="Arial"/>
           <w:b/>
-          <w:color w:val="FF0000"/>
-          <w:sz w:val="18"/>
-          <w:szCs w:val="18"/>
-          <w:lang w:val="en-US"/>
-        </w:rPr>
-      </w:pPr>
+          <w:color w:val="C00000"/>
+          <w:sz w:val="18"/>
+          <w:szCs w:val="18"/>
+          <w:lang w:val="en-US"/>
+        </w:rPr>
+        <w:fldChar w:fldCharType="end"/>
+      </w:r>
     </w:p>
     <w:p>
       <w:pPr>
@@ -535,6 +1220,33 @@
     </w:sectPr>
   </w:body>
 </w:document>
+</file>
+
+<file path=word/comments.xml><?xml version="1.0" encoding="utf-8"?>
+<w:comments xmlns:wpc="http://schemas.microsoft.com/office/word/2010/wordprocessingCanvas" xmlns:cx="http://schemas.microsoft.com/office/drawing/2014/chartex" xmlns:cx1="http://schemas.microsoft.com/office/drawing/2015/9/8/chartex" xmlns:mc="http://schemas.openxmlformats.org/markup-compatibility/2006" xmlns:o="urn:schemas-microsoft-com:office:office" xmlns:r="http://schemas.openxmlformats.org/officeDocument/2006/relationships" xmlns:m="http://schemas.openxmlformats.org/officeDocument/2006/math" xmlns:v="urn:schemas-microsoft-com:vml" xmlns:wp14="http://schemas.microsoft.com/office/word/2010/wordprocessingDrawing" xmlns:wp="http://schemas.openxmlformats.org/drawingml/2006/wordprocessingDrawing" xmlns:w10="urn:schemas-microsoft-com:office:word" xmlns:w="http://schemas.openxmlformats.org/wordprocessingml/2006/main" xmlns:w14="http://schemas.microsoft.com/office/word/2010/wordml" xmlns:w15="http://schemas.microsoft.com/office/word/2012/wordml" xmlns:w16se="http://schemas.microsoft.com/office/word/2015/wordml/symex" xmlns:wpg="http://schemas.microsoft.com/office/word/2010/wordprocessingGroup" xmlns:wpi="http://schemas.microsoft.com/office/word/2010/wordprocessingInk" xmlns:wne="http://schemas.microsoft.com/office/word/2006/wordml" xmlns:wps="http://schemas.microsoft.com/office/word/2010/wordprocessingShape" mc:Ignorable="w14 w15 w16se wp14">
+  <w:comment w:id="1" w:author="Sapp (US), Brandon" w:date="2019-07-19T14:16:00Z" w:initials="S(B">
+    <w:p>
+      <w:pPr>
+        <w:pStyle w:val="CommentText"/>
+      </w:pPr>
+      <w:r>
+        <w:rPr>
+          <w:rStyle w:val="CommentReference"/>
+        </w:rPr>
+        <w:annotationRef/>
+      </w:r>
+      <w:r>
+        <w:t>Is this a true statement?</w:t>
+      </w:r>
+    </w:p>
+  </w:comment>
+</w:comments>
+</file>
+
+<file path=word/commentsExtended.xml><?xml version="1.0" encoding="utf-8"?>
+<w15:commentsEx xmlns:wpc="http://schemas.microsoft.com/office/word/2010/wordprocessingCanvas" xmlns:cx="http://schemas.microsoft.com/office/drawing/2014/chartex" xmlns:cx1="http://schemas.microsoft.com/office/drawing/2015/9/8/chartex" xmlns:mc="http://schemas.openxmlformats.org/markup-compatibility/2006" xmlns:o="urn:schemas-microsoft-com:office:office" xmlns:r="http://schemas.openxmlformats.org/officeDocument/2006/relationships" xmlns:m="http://schemas.openxmlformats.org/officeDocument/2006/math" xmlns:v="urn:schemas-microsoft-com:vml" xmlns:wp14="http://schemas.microsoft.com/office/word/2010/wordprocessingDrawing" xmlns:wp="http://schemas.openxmlformats.org/drawingml/2006/wordprocessingDrawing" xmlns:w10="urn:schemas-microsoft-com:office:word" xmlns:w="http://schemas.openxmlformats.org/wordprocessingml/2006/main" xmlns:w14="http://schemas.microsoft.com/office/word/2010/wordml" xmlns:w15="http://schemas.microsoft.com/office/word/2012/wordml" xmlns:w16se="http://schemas.microsoft.com/office/word/2015/wordml/symex" xmlns:wpg="http://schemas.microsoft.com/office/word/2010/wordprocessingGroup" xmlns:wpi="http://schemas.microsoft.com/office/word/2010/wordprocessingInk" xmlns:wne="http://schemas.microsoft.com/office/word/2006/wordml" xmlns:wps="http://schemas.microsoft.com/office/word/2010/wordprocessingShape" mc:Ignorable="w14 w15 w16se wp14">
+  <w15:commentEx w15:paraId="1E1003E9" w15:done="0"/>
+</w15:commentsEx>
 </file>
 
 <file path=word/endnotes.xml><?xml version="1.0" encoding="utf-8"?>
@@ -880,6 +1592,14 @@
     </w:lvlOverride>
   </w:num>
 </w:numbering>
+</file>
+
+<file path=word/people.xml><?xml version="1.0" encoding="utf-8"?>
+<w15:people xmlns:wpc="http://schemas.microsoft.com/office/word/2010/wordprocessingCanvas" xmlns:cx="http://schemas.microsoft.com/office/drawing/2014/chartex" xmlns:cx1="http://schemas.microsoft.com/office/drawing/2015/9/8/chartex" xmlns:mc="http://schemas.openxmlformats.org/markup-compatibility/2006" xmlns:o="urn:schemas-microsoft-com:office:office" xmlns:r="http://schemas.openxmlformats.org/officeDocument/2006/relationships" xmlns:m="http://schemas.openxmlformats.org/officeDocument/2006/math" xmlns:v="urn:schemas-microsoft-com:vml" xmlns:wp14="http://schemas.microsoft.com/office/word/2010/wordprocessingDrawing" xmlns:wp="http://schemas.openxmlformats.org/drawingml/2006/wordprocessingDrawing" xmlns:w10="urn:schemas-microsoft-com:office:word" xmlns:w="http://schemas.openxmlformats.org/wordprocessingml/2006/main" xmlns:w14="http://schemas.microsoft.com/office/word/2010/wordml" xmlns:w15="http://schemas.microsoft.com/office/word/2012/wordml" xmlns:w16se="http://schemas.microsoft.com/office/word/2015/wordml/symex" xmlns:wpg="http://schemas.microsoft.com/office/word/2010/wordprocessingGroup" xmlns:wpi="http://schemas.microsoft.com/office/word/2010/wordprocessingInk" xmlns:wne="http://schemas.microsoft.com/office/word/2006/wordml" xmlns:wps="http://schemas.microsoft.com/office/word/2010/wordprocessingShape" mc:Ignorable="w14 w15 w16se wp14">
+  <w15:person w15:author="Sapp (US), Brandon">
+    <w15:presenceInfo w15:providerId="AD" w15:userId="S-1-5-21-2025429265-1303643608-1417001333-735493"/>
+  </w15:person>
+</w15:people>
 </file>
 
 <file path=word/styles.xml><?xml version="1.0" encoding="utf-8"?>
@@ -2102,7 +2822,7 @@
 </file>
 
 <file path=customXml/itemProps1.xml><?xml version="1.0" encoding="utf-8"?>
-<ds:datastoreItem xmlns:ds="http://schemas.openxmlformats.org/officeDocument/2006/customXml" ds:itemID="{EAD7DAD8-A6E5-4CB4-A8C4-A5B81C9A796B}">
+<ds:datastoreItem xmlns:ds="http://schemas.openxmlformats.org/officeDocument/2006/customXml" ds:itemID="{5CA26183-07CF-4B1B-B2E0-CE3874D5BA68}">
   <ds:schemaRefs>
     <ds:schemaRef ds:uri="http://schemas.openxmlformats.org/officeDocument/2006/bibliography"/>
   </ds:schemaRefs>

</xml_diff>

<commit_message>
from marysville with love
</commit_message>
<xml_diff>
--- a/01 - Agile for Model-Based Standards Development/B - Draft/Section III.B.2 - Solutions.docx
+++ b/01 - Agile for Model-Based Standards Development/B - Draft/Section III.B.2 - Solutions.docx
@@ -241,6 +241,7 @@
     <w:p>
       <w:pPr>
         <w:spacing w:line="240" w:lineRule="auto"/>
+        <w:jc w:val="both"/>
         <w:rPr>
           <w:rFonts w:ascii="Arial" w:hAnsi="Arial" w:cs="Arial"/>
           <w:b/>
@@ -262,23 +263,64 @@
       <w:pPr>
         <w:spacing w:after="0" w:line="240" w:lineRule="auto"/>
         <w:ind w:firstLine="720"/>
-        <w:rPr>
-          <w:rFonts w:ascii="Arial" w:hAnsi="Arial" w:cs="Arial"/>
-          <w:color w:val="0000FF"/>
-          <w:sz w:val="18"/>
-          <w:szCs w:val="18"/>
-          <w:lang w:val="en-US"/>
-        </w:rPr>
-      </w:pPr>
-      <w:r>
-        <w:rPr>
-          <w:rFonts w:ascii="Arial" w:hAnsi="Arial" w:cs="Arial"/>
-          <w:color w:val="0000FF"/>
-          <w:sz w:val="18"/>
-          <w:szCs w:val="18"/>
-          <w:lang w:val="en-US"/>
-        </w:rPr>
-        <w:t xml:space="preserve">One of the most significant principles of agile and specifically the Scaled </w:t>
+        <w:jc w:val="both"/>
+        <w:rPr>
+          <w:rFonts w:ascii="Arial" w:hAnsi="Arial" w:cs="Arial"/>
+          <w:color w:val="0000FF"/>
+          <w:sz w:val="18"/>
+          <w:szCs w:val="18"/>
+          <w:lang w:val="en-US"/>
+        </w:rPr>
+      </w:pPr>
+      <w:r>
+        <w:rPr>
+          <w:rFonts w:ascii="Arial" w:hAnsi="Arial" w:cs="Arial"/>
+          <w:color w:val="0000FF"/>
+          <w:sz w:val="18"/>
+          <w:szCs w:val="18"/>
+          <w:lang w:val="en-US"/>
+        </w:rPr>
+        <w:t xml:space="preserve">One of the most </w:t>
+      </w:r>
+      <w:r>
+        <w:rPr>
+          <w:rFonts w:ascii="Arial" w:hAnsi="Arial" w:cs="Arial"/>
+          <w:color w:val="0000FF"/>
+          <w:sz w:val="18"/>
+          <w:szCs w:val="18"/>
+          <w:lang w:val="en-US"/>
+        </w:rPr>
+        <w:t>import</w:t>
+      </w:r>
+      <w:r>
+        <w:rPr>
+          <w:rFonts w:ascii="Arial" w:hAnsi="Arial" w:cs="Arial"/>
+          <w:color w:val="0000FF"/>
+          <w:sz w:val="18"/>
+          <w:szCs w:val="18"/>
+          <w:lang w:val="en-US"/>
+        </w:rPr>
+        <w:t>ant principles of agile and specifically</w:t>
+      </w:r>
+      <w:r>
+        <w:rPr>
+          <w:rFonts w:ascii="Arial" w:hAnsi="Arial" w:cs="Arial"/>
+          <w:color w:val="0000FF"/>
+          <w:sz w:val="18"/>
+          <w:szCs w:val="18"/>
+          <w:lang w:val="en-US"/>
+        </w:rPr>
+        <w:t>,</w:t>
+      </w:r>
+      <w:r>
+        <w:rPr>
+          <w:rFonts w:ascii="Arial" w:hAnsi="Arial" w:cs="Arial"/>
+          <w:color w:val="0000FF"/>
+          <w:sz w:val="18"/>
+          <w:szCs w:val="18"/>
+          <w:lang w:val="en-US"/>
+        </w:rPr>
+        <w:t xml:space="preserve"> the Scaled </w:t>
       </w:r>
       <w:proofErr w:type="spellStart"/>
       <w:r>
@@ -300,7 +342,27 @@
           <w:szCs w:val="18"/>
           <w:lang w:val="en-US"/>
         </w:rPr>
-        <w:t xml:space="preserve"> SAFe framework is Continuous Delivery. Continuous Delivery is divided into three phases: </w:t>
+        <w:t xml:space="preserve"> SAFe framework</w:t>
+      </w:r>
+      <w:r>
+        <w:rPr>
+          <w:rFonts w:ascii="Arial" w:hAnsi="Arial" w:cs="Arial"/>
+          <w:color w:val="0000FF"/>
+          <w:sz w:val="18"/>
+          <w:szCs w:val="18"/>
+          <w:lang w:val="en-US"/>
+        </w:rPr>
+        <w:t>,</w:t>
+      </w:r>
+      <w:r>
+        <w:rPr>
+          <w:rFonts w:ascii="Arial" w:hAnsi="Arial" w:cs="Arial"/>
+          <w:color w:val="0000FF"/>
+          <w:sz w:val="18"/>
+          <w:szCs w:val="18"/>
+          <w:lang w:val="en-US"/>
+        </w:rPr>
+        <w:t xml:space="preserve"> is Continuous Delivery. Continuous Delivery is divided into three phases: </w:t>
       </w:r>
       <w:r>
         <w:rPr>
@@ -336,6 +398,7 @@
     <w:p>
       <w:pPr>
         <w:spacing w:after="0" w:line="240" w:lineRule="auto"/>
+        <w:jc w:val="both"/>
         <w:rPr>
           <w:rFonts w:ascii="Arial" w:hAnsi="Arial" w:cs="Arial"/>
           <w:b/>
@@ -363,23 +426,44 @@
       <w:pPr>
         <w:spacing w:after="0" w:line="240" w:lineRule="auto"/>
         <w:ind w:firstLine="720"/>
-        <w:rPr>
-          <w:rFonts w:ascii="Arial" w:hAnsi="Arial" w:cs="Arial"/>
-          <w:color w:val="0000FF"/>
-          <w:sz w:val="18"/>
-          <w:szCs w:val="18"/>
-          <w:lang w:val="en-US"/>
-        </w:rPr>
-      </w:pPr>
-      <w:r>
-        <w:rPr>
-          <w:rFonts w:ascii="Arial" w:hAnsi="Arial" w:cs="Arial"/>
-          <w:color w:val="0000FF"/>
-          <w:sz w:val="18"/>
-          <w:szCs w:val="18"/>
-          <w:lang w:val="en-US"/>
-        </w:rPr>
-        <w:t xml:space="preserve">Continuous Exploration [CE], as defined by Scaled Agile, is a “process that fosters innovation and builds alignment on what should be built” </w:t>
+        <w:jc w:val="both"/>
+        <w:rPr>
+          <w:rFonts w:ascii="Arial" w:hAnsi="Arial" w:cs="Arial"/>
+          <w:color w:val="0000FF"/>
+          <w:sz w:val="18"/>
+          <w:szCs w:val="18"/>
+          <w:lang w:val="en-US"/>
+        </w:rPr>
+      </w:pPr>
+      <w:r>
+        <w:rPr>
+          <w:rFonts w:ascii="Arial" w:hAnsi="Arial" w:cs="Arial"/>
+          <w:color w:val="0000FF"/>
+          <w:sz w:val="18"/>
+          <w:szCs w:val="18"/>
+          <w:lang w:val="en-US"/>
+        </w:rPr>
+        <w:t>Continuous Exploration [CE], as defined by Scaled Agile, is a “process that fosters innovation and builds alignment on what should be built</w:t>
+      </w:r>
+      <w:r>
+        <w:rPr>
+          <w:rFonts w:ascii="Arial" w:hAnsi="Arial" w:cs="Arial"/>
+          <w:color w:val="0000FF"/>
+          <w:sz w:val="18"/>
+          <w:szCs w:val="18"/>
+          <w:lang w:val="en-US"/>
+        </w:rPr>
+        <w:t>.</w:t>
+      </w:r>
+      <w:r>
+        <w:rPr>
+          <w:rFonts w:ascii="Arial" w:hAnsi="Arial" w:cs="Arial"/>
+          <w:color w:val="0000FF"/>
+          <w:sz w:val="18"/>
+          <w:szCs w:val="18"/>
+          <w:lang w:val="en-US"/>
+        </w:rPr>
+        <w:t xml:space="preserve">” </w:t>
       </w:r>
       <w:r>
         <w:rPr>
@@ -399,7 +483,7 @@
           <w:szCs w:val="18"/>
           <w:lang w:val="en-US"/>
         </w:rPr>
-        <w:instrText xml:space="preserve"> ADDIN ZOTERO_ITEM CSL_CITATION {"citationID":"rYlbywi3","properties":{"formattedCitation":"(\\uc0\\u8220{}Continuous Exploration \\uc0\\u8211{} Scaled Agile Framework,\\uc0\\u8221{} n.d.)","plainCitation":"(“Continuous Exploration – Scaled Agile Framework,” n.d.)","noteIndex":0},"citationItems":[{"id":3168,"uris":["http://zotero.org/groups/2283838/items/A8A7PYJ4"],"uri":["http://zotero.org/groups/2283838/items/A8A7PYJ4"],"itemData":{"id":3168,"type":"webpage","title":"Continuous Exploration – Scaled Agile Framework","URL":"https://www.scaledagileframework.com/continuous-exploration/","accessed":{"date-parts":[["2019",7,19]]}}}],"schema":"https://github.com/citation-style-language/schema/raw/master/csl-citation.json"} </w:instrText>
+        <w:instrText xml:space="preserve"> ADDIN ZOTERO_ITEM CSL_CITATION {"citationID":"rYlbywi3","properties":{"formattedCitation":"(\\uc0\\u8220{}Continuous Exploration \\uc0\\u8211{} Scaled Agile Framework,\\uc0\\u8221{} 2018)","plainCitation":"(“Continuous Exploration – Scaled Agile Framework,” 2018)","noteIndex":0},"citationItems":[{"id":3168,"uris":["http://zotero.org/groups/2283838/items/A8A7PYJ4"],"uri":["http://zotero.org/groups/2283838/items/A8A7PYJ4"],"itemData":{"id":3168,"type":"webpage","title":"Continuous Exploration – Scaled Agile Framework","URL":"https://www.scaledagileframework.com/continuous-exploration/","issued":{"date-parts":[["2018"]]},"accessed":{"date-parts":[["2019",7,19]]}}}],"schema":"https://github.com/citation-style-language/schema/raw/master/csl-citation.json"} </w:instrText>
       </w:r>
       <w:r>
         <w:rPr>
@@ -418,33 +502,13 @@
           <w:sz w:val="18"/>
           <w:szCs w:val="24"/>
         </w:rPr>
-        <w:t xml:space="preserve">(“Continuous Exploration – Scaled Agile Framework,” </w:t>
-      </w:r>
-      <w:proofErr w:type="spellStart"/>
+        <w:t>(“Continuous Exploration – Scaled Agile Framework,” 2018)</w:t>
+      </w:r>
       <w:r>
         <w:rPr>
           <w:rFonts w:ascii="Arial" w:hAnsi="Arial" w:cs="Arial"/>
           <w:color w:val="C00000"/>
           <w:sz w:val="18"/>
-          <w:szCs w:val="24"/>
-        </w:rPr>
-        <w:t>n.d.</w:t>
-      </w:r>
-      <w:proofErr w:type="spellEnd"/>
-      <w:r>
-        <w:rPr>
-          <w:rFonts w:ascii="Arial" w:hAnsi="Arial" w:cs="Arial"/>
-          <w:color w:val="C00000"/>
-          <w:sz w:val="18"/>
-          <w:szCs w:val="24"/>
-        </w:rPr>
-        <w:t>)</w:t>
-      </w:r>
-      <w:r>
-        <w:rPr>
-          <w:rFonts w:ascii="Arial" w:hAnsi="Arial" w:cs="Arial"/>
-          <w:color w:val="C00000"/>
-          <w:sz w:val="18"/>
           <w:szCs w:val="18"/>
           <w:lang w:val="en-US"/>
         </w:rPr>
@@ -458,35 +522,179 @@
           <w:szCs w:val="18"/>
           <w:lang w:val="en-US"/>
         </w:rPr>
-        <w:t xml:space="preserve"> This is when the customers and team members express new ideas, refined and prioritized in the backlog. The final alignment comes during the PI Planning event.</w:t>
+        <w:t xml:space="preserve"> </w:t>
+      </w:r>
+      <w:r>
+        <w:rPr>
+          <w:rFonts w:ascii="Arial" w:hAnsi="Arial" w:cs="Arial"/>
+          <w:color w:val="0000FF"/>
+          <w:sz w:val="18"/>
+          <w:szCs w:val="18"/>
+          <w:lang w:val="en-US"/>
+        </w:rPr>
+        <w:t>CE</w:t>
+      </w:r>
+      <w:r>
+        <w:rPr>
+          <w:rFonts w:ascii="Arial" w:hAnsi="Arial" w:cs="Arial"/>
+          <w:color w:val="0000FF"/>
+          <w:sz w:val="18"/>
+          <w:szCs w:val="18"/>
+          <w:lang w:val="en-US"/>
+        </w:rPr>
+        <w:t xml:space="preserve"> is when the customers and team members express new ideas, refined and prioritized in the backlog. The final alignment comes during the PI Planning event.</w:t>
       </w:r>
     </w:p>
     <w:p>
       <w:pPr>
         <w:spacing w:after="0" w:line="240" w:lineRule="auto"/>
         <w:ind w:firstLine="720"/>
-        <w:rPr>
-          <w:rFonts w:ascii="Arial" w:hAnsi="Arial" w:cs="Arial"/>
-          <w:color w:val="00B050"/>
-          <w:sz w:val="18"/>
-          <w:szCs w:val="18"/>
-          <w:lang w:val="en-US"/>
-        </w:rPr>
-      </w:pPr>
-      <w:r>
-        <w:rPr>
-          <w:rFonts w:ascii="Arial" w:hAnsi="Arial" w:cs="Arial"/>
-          <w:color w:val="00B050"/>
-          <w:sz w:val="18"/>
-          <w:szCs w:val="18"/>
-          <w:lang w:val="en-US"/>
-        </w:rPr>
-        <w:t>How can it be applied to MBSD?</w:t>
+        <w:jc w:val="both"/>
+        <w:rPr>
+          <w:rFonts w:ascii="Arial" w:hAnsi="Arial" w:cs="Arial"/>
+          <w:color w:val="00B050"/>
+          <w:sz w:val="18"/>
+          <w:szCs w:val="18"/>
+          <w:lang w:val="en-US"/>
+        </w:rPr>
+      </w:pPr>
+      <w:r>
+        <w:rPr>
+          <w:rFonts w:ascii="Arial" w:hAnsi="Arial" w:cs="Arial"/>
+          <w:color w:val="00B050"/>
+          <w:sz w:val="18"/>
+          <w:szCs w:val="18"/>
+          <w:lang w:val="en-US"/>
+        </w:rPr>
+        <w:t xml:space="preserve">Some </w:t>
+      </w:r>
+      <w:r>
+        <w:rPr>
+          <w:rFonts w:ascii="Arial" w:hAnsi="Arial" w:cs="Arial"/>
+          <w:color w:val="00B050"/>
+          <w:sz w:val="18"/>
+          <w:szCs w:val="18"/>
+          <w:lang w:val="en-US"/>
+        </w:rPr>
+        <w:t>ISO 10303 STEP standards [e.g., AP242, AP209, AP210] are developed in a second</w:t>
+      </w:r>
+      <w:r>
+        <w:rPr>
+          <w:rFonts w:ascii="Arial" w:hAnsi="Arial" w:cs="Arial"/>
+          <w:color w:val="00B050"/>
+          <w:sz w:val="18"/>
+          <w:szCs w:val="18"/>
+          <w:lang w:val="en-US"/>
+        </w:rPr>
+        <w:t>-</w:t>
+      </w:r>
+      <w:r>
+        <w:rPr>
+          <w:rFonts w:ascii="Arial" w:hAnsi="Arial" w:cs="Arial"/>
+          <w:color w:val="00B050"/>
+          <w:sz w:val="18"/>
+          <w:szCs w:val="18"/>
+          <w:lang w:val="en-US"/>
+        </w:rPr>
+        <w:t>generation version control system called CVS</w:t>
+      </w:r>
+      <w:r>
+        <w:rPr>
+          <w:rFonts w:ascii="Arial" w:hAnsi="Arial" w:cs="Arial"/>
+          <w:color w:val="00B050"/>
+          <w:sz w:val="18"/>
+          <w:szCs w:val="18"/>
+          <w:lang w:val="en-US"/>
+        </w:rPr>
+        <w:t>. Recently, the development community has migrated to a third</w:t>
+      </w:r>
+      <w:r>
+        <w:rPr>
+          <w:rFonts w:ascii="Arial" w:hAnsi="Arial" w:cs="Arial"/>
+          <w:color w:val="00B050"/>
+          <w:sz w:val="18"/>
+          <w:szCs w:val="18"/>
+          <w:lang w:val="en-US"/>
+        </w:rPr>
+        <w:t>-</w:t>
+      </w:r>
+      <w:r>
+        <w:rPr>
+          <w:rFonts w:ascii="Arial" w:hAnsi="Arial" w:cs="Arial"/>
+          <w:color w:val="00B050"/>
+          <w:sz w:val="18"/>
+          <w:szCs w:val="18"/>
+          <w:lang w:val="en-US"/>
+        </w:rPr>
+        <w:t xml:space="preserve">generation version control system called GIT and integrates with </w:t>
+      </w:r>
+      <w:r>
+        <w:rPr>
+          <w:rFonts w:ascii="Arial" w:hAnsi="Arial" w:cs="Arial"/>
+          <w:color w:val="00B050"/>
+          <w:sz w:val="18"/>
+          <w:szCs w:val="18"/>
+          <w:lang w:val="en-US"/>
+        </w:rPr>
+        <w:t>KANBANs</w:t>
+      </w:r>
+      <w:r>
+        <w:rPr>
+          <w:rFonts w:ascii="Arial" w:hAnsi="Arial" w:cs="Arial"/>
+          <w:color w:val="00B050"/>
+          <w:sz w:val="18"/>
+          <w:szCs w:val="18"/>
+          <w:lang w:val="en-US"/>
+        </w:rPr>
+        <w:t xml:space="preserve"> a</w:t>
+      </w:r>
+      <w:r>
+        <w:rPr>
+          <w:rFonts w:ascii="Arial" w:hAnsi="Arial" w:cs="Arial"/>
+          <w:color w:val="00B050"/>
+          <w:sz w:val="18"/>
+          <w:szCs w:val="18"/>
+          <w:lang w:val="en-US"/>
+        </w:rPr>
+        <w:t xml:space="preserve">nd advanced communications tools like </w:t>
+      </w:r>
+      <w:proofErr w:type="spellStart"/>
+      <w:r>
+        <w:rPr>
+          <w:rFonts w:ascii="Arial" w:hAnsi="Arial" w:cs="Arial"/>
+          <w:color w:val="00B050"/>
+          <w:sz w:val="18"/>
+          <w:szCs w:val="18"/>
+          <w:lang w:val="en-US"/>
+        </w:rPr>
+        <w:t>ChatOps</w:t>
+      </w:r>
+      <w:proofErr w:type="spellEnd"/>
+      <w:r>
+        <w:rPr>
+          <w:rFonts w:ascii="Arial" w:hAnsi="Arial" w:cs="Arial"/>
+          <w:color w:val="00B050"/>
+          <w:sz w:val="18"/>
+          <w:szCs w:val="18"/>
+          <w:lang w:val="en-US"/>
+        </w:rPr>
+        <w:t xml:space="preserve">. This </w:t>
+      </w:r>
+      <w:r>
+        <w:rPr>
+          <w:rFonts w:ascii="Arial" w:hAnsi="Arial" w:cs="Arial"/>
+          <w:color w:val="00B050"/>
+          <w:sz w:val="18"/>
+          <w:szCs w:val="18"/>
+          <w:lang w:val="en-US"/>
+        </w:rPr>
+        <w:t>can help agile teams rapidly explore new ideas, validating their ability to integrate while not disrupting the production system or branch line. GIT Branching is a key enabler as the previous generation of source code management did not provide collaboration or development areas.</w:t>
       </w:r>
     </w:p>
     <w:p>
       <w:pPr>
         <w:spacing w:after="0" w:line="240" w:lineRule="auto"/>
+        <w:jc w:val="both"/>
         <w:rPr>
           <w:rFonts w:ascii="Arial" w:hAnsi="Arial" w:cs="Arial"/>
           <w:b/>
@@ -514,23 +722,46 @@
       <w:pPr>
         <w:spacing w:after="0" w:line="240" w:lineRule="auto"/>
         <w:ind w:firstLine="720"/>
-        <w:rPr>
-          <w:rFonts w:ascii="Arial" w:hAnsi="Arial" w:cs="Arial"/>
-          <w:color w:val="0000FF"/>
-          <w:sz w:val="18"/>
-          <w:szCs w:val="18"/>
-          <w:lang w:val="en-US"/>
-        </w:rPr>
-      </w:pPr>
-      <w:r>
-        <w:rPr>
-          <w:rFonts w:ascii="Arial" w:hAnsi="Arial" w:cs="Arial"/>
-          <w:color w:val="0000FF"/>
-          <w:sz w:val="18"/>
-          <w:szCs w:val="18"/>
-          <w:lang w:val="en-US"/>
-        </w:rPr>
-        <w:t>Continuous Integration [CI], as defined by Scaled Agile, is a process of developing and integrating in a continuous flow that includes developing, testing, integrating and validating in an environment prior to production release.</w:t>
+        <w:jc w:val="both"/>
+        <w:rPr>
+          <w:rFonts w:ascii="Arial" w:hAnsi="Arial" w:cs="Arial"/>
+          <w:color w:val="0000FF"/>
+          <w:sz w:val="18"/>
+          <w:szCs w:val="18"/>
+          <w:lang w:val="en-US"/>
+        </w:rPr>
+      </w:pPr>
+      <w:r>
+        <w:rPr>
+          <w:rFonts w:ascii="Arial" w:hAnsi="Arial" w:cs="Arial"/>
+          <w:color w:val="0000FF"/>
+          <w:sz w:val="18"/>
+          <w:szCs w:val="18"/>
+          <w:lang w:val="en-US"/>
+        </w:rPr>
+        <w:t xml:space="preserve">Continuous Integration [CI], as defined by Scaled Agile, is a process of developing and integrating in a continuous flow that includes developing, testing, integrating and validating in an environment </w:t>
+      </w:r>
+      <w:bookmarkStart w:id="0" w:name="_GoBack"/>
+      <w:bookmarkEnd w:id="0"/>
+      <w:r>
+        <w:rPr>
+          <w:rFonts w:ascii="Arial" w:hAnsi="Arial" w:cs="Arial"/>
+          <w:color w:val="0000FF"/>
+          <w:sz w:val="18"/>
+          <w:szCs w:val="18"/>
+          <w:lang w:val="en-US"/>
+        </w:rPr>
+        <w:t>before</w:t>
+      </w:r>
+      <w:r>
+        <w:rPr>
+          <w:rFonts w:ascii="Arial" w:hAnsi="Arial" w:cs="Arial"/>
+          <w:color w:val="0000FF"/>
+          <w:sz w:val="18"/>
+          <w:szCs w:val="18"/>
+          <w:lang w:val="en-US"/>
+        </w:rPr>
+        <w:t xml:space="preserve"> production release.</w:t>
       </w:r>
       <w:r>
         <w:rPr>
@@ -560,7 +791,7 @@
           <w:szCs w:val="18"/>
           <w:lang w:val="en-US"/>
         </w:rPr>
-        <w:instrText xml:space="preserve"> ADDIN ZOTERO_ITEM CSL_CITATION {"citationID":"fX673WLp","properties":{"formattedCitation":"(\\uc0\\u8220{}Continuous Integration \\uc0\\u8211{} Scaled Agile Framework,\\uc0\\u8221{} n.d.)","plainCitation":"(“Continuous Integration – Scaled Agile Framework,” n.d.)","noteIndex":0},"citationItems":[{"id":3170,"uris":["http://zotero.org/groups/2283838/items/EXK3RMJC"],"uri":["http://zotero.org/groups/2283838/items/EXK3RMJC"],"itemData":{"id":3170,"type":"webpage","title":"Continuous Integration – Scaled Agile Framework","URL":"https://www.scaledagileframework.com/continuous-integration/","accessed":{"date-parts":[["2019",7,19]]}}}],"schema":"https://github.com/citation-style-language/schema/raw/master/csl-citation.json"} </w:instrText>
+        <w:instrText xml:space="preserve"> ADDIN ZOTERO_ITEM CSL_CITATION {"citationID":"fX673WLp","properties":{"formattedCitation":"(\\uc0\\u8220{}Continuous Integration \\uc0\\u8211{} Scaled Agile Framework,\\uc0\\u8221{} 2018)","plainCitation":"(“Continuous Integration – Scaled Agile Framework,” 2018)","noteIndex":0},"citationItems":[{"id":3170,"uris":["http://zotero.org/groups/2283838/items/EXK3RMJC"],"uri":["http://zotero.org/groups/2283838/items/EXK3RMJC"],"itemData":{"id":3170,"type":"webpage","title":"Continuous Integration – Scaled Agile Framework","URL":"https://www.scaledagileframework.com/continuous-integration/","issued":{"date-parts":[["2018"]]},"accessed":{"date-parts":[["2019",7,19]]}}}],"schema":"https://github.com/citation-style-language/schema/raw/master/csl-citation.json"} </w:instrText>
       </w:r>
       <w:r>
         <w:rPr>
@@ -579,27 +810,7 @@
           <w:sz w:val="18"/>
           <w:szCs w:val="24"/>
         </w:rPr>
-        <w:t xml:space="preserve">(“Continuous Integration – Scaled Agile Framework,” </w:t>
-      </w:r>
-      <w:proofErr w:type="spellStart"/>
-      <w:r>
-        <w:rPr>
-          <w:rFonts w:ascii="Arial" w:hAnsi="Arial" w:cs="Arial"/>
-          <w:color w:val="C00000"/>
-          <w:sz w:val="18"/>
-          <w:szCs w:val="24"/>
-        </w:rPr>
-        <w:t>n.d.</w:t>
-      </w:r>
-      <w:proofErr w:type="spellEnd"/>
-      <w:r>
-        <w:rPr>
-          <w:rFonts w:ascii="Arial" w:hAnsi="Arial" w:cs="Arial"/>
-          <w:color w:val="C00000"/>
-          <w:sz w:val="18"/>
-          <w:szCs w:val="24"/>
-        </w:rPr>
-        <w:t>)</w:t>
+        <w:t>(“Continuous Integration – Scaled Agile Framework,” 2018)</w:t>
       </w:r>
       <w:r>
         <w:rPr>
@@ -616,6 +827,7 @@
       <w:pPr>
         <w:spacing w:after="0" w:line="240" w:lineRule="auto"/>
         <w:ind w:firstLine="720"/>
+        <w:jc w:val="both"/>
         <w:rPr>
           <w:rFonts w:ascii="Arial" w:hAnsi="Arial" w:cs="Arial"/>
           <w:color w:val="00B050"/>
@@ -715,23 +927,44 @@
       <w:pPr>
         <w:spacing w:after="0" w:line="240" w:lineRule="auto"/>
         <w:ind w:firstLine="720"/>
-        <w:rPr>
-          <w:rFonts w:ascii="Arial" w:hAnsi="Arial" w:cs="Arial"/>
-          <w:color w:val="00B050"/>
-          <w:sz w:val="18"/>
-          <w:szCs w:val="18"/>
-          <w:lang w:val="en-US"/>
-        </w:rPr>
-      </w:pPr>
-      <w:r>
-        <w:rPr>
-          <w:rFonts w:ascii="Arial" w:hAnsi="Arial" w:cs="Arial"/>
-          <w:color w:val="00B050"/>
-          <w:sz w:val="18"/>
-          <w:szCs w:val="18"/>
-          <w:lang w:val="en-US"/>
-        </w:rPr>
-        <w:t xml:space="preserve">The key ISO 10303 STEP standards [e.g., AP242, AP209, AP210] are developed in a second generation version control system called CVS. To take advantage of the CI capabilities, the development environment must move to a third generation version control system </w:t>
+        <w:jc w:val="both"/>
+        <w:rPr>
+          <w:rFonts w:ascii="Arial" w:hAnsi="Arial" w:cs="Arial"/>
+          <w:color w:val="00B050"/>
+          <w:sz w:val="18"/>
+          <w:szCs w:val="18"/>
+          <w:lang w:val="en-US"/>
+        </w:rPr>
+      </w:pPr>
+      <w:r>
+        <w:rPr>
+          <w:rFonts w:ascii="Arial" w:hAnsi="Arial" w:cs="Arial"/>
+          <w:color w:val="00B050"/>
+          <w:sz w:val="18"/>
+          <w:szCs w:val="18"/>
+          <w:lang w:val="en-US"/>
+        </w:rPr>
+        <w:t>To take advantage of the CI capabilities, the development environment must move to a third</w:t>
+      </w:r>
+      <w:r>
+        <w:rPr>
+          <w:rFonts w:ascii="Arial" w:hAnsi="Arial" w:cs="Arial"/>
+          <w:color w:val="00B050"/>
+          <w:sz w:val="18"/>
+          <w:szCs w:val="18"/>
+          <w:lang w:val="en-US"/>
+        </w:rPr>
+        <w:t>-</w:t>
+      </w:r>
+      <w:r>
+        <w:rPr>
+          <w:rFonts w:ascii="Arial" w:hAnsi="Arial" w:cs="Arial"/>
+          <w:color w:val="00B050"/>
+          <w:sz w:val="18"/>
+          <w:szCs w:val="18"/>
+          <w:lang w:val="en-US"/>
+        </w:rPr>
+        <w:t xml:space="preserve">generation version control system </w:t>
       </w:r>
       <w:r>
         <w:rPr>
@@ -761,19 +994,47 @@
           <w:szCs w:val="18"/>
           <w:lang w:val="en-US"/>
         </w:rPr>
-        <w:t>and integrated quality controls. A CI capability will allow STEP Developers to receive immediate feedback on the pass/failure of their commits by hooking in tools like EXPRESS Engine, JSDAI Co</w:t>
-      </w:r>
-      <w:bookmarkStart w:id="0" w:name="_GoBack"/>
-      <w:bookmarkEnd w:id="0"/>
-      <w:r>
-        <w:rPr>
-          <w:rFonts w:ascii="Arial" w:hAnsi="Arial" w:cs="Arial"/>
-          <w:color w:val="00B050"/>
-          <w:sz w:val="18"/>
-          <w:szCs w:val="18"/>
-          <w:lang w:val="en-US"/>
-        </w:rPr>
-        <w:t xml:space="preserve">mpiles or ANT Builds. Having immediate feedback will allow them to fix the issue in the current iteration and not pass it to the end of the flow for someone else to address [in which case the resource may have moved on and not available]. </w:t>
+        <w:t xml:space="preserve">and integrated quality controls. A CI capability will allow </w:t>
+      </w:r>
+      <w:r>
+        <w:rPr>
+          <w:rFonts w:ascii="Arial" w:hAnsi="Arial" w:cs="Arial"/>
+          <w:color w:val="00B050"/>
+          <w:sz w:val="18"/>
+          <w:szCs w:val="18"/>
+          <w:lang w:val="en-US"/>
+        </w:rPr>
+        <w:t>standards d</w:t>
+      </w:r>
+      <w:r>
+        <w:rPr>
+          <w:rFonts w:ascii="Arial" w:hAnsi="Arial" w:cs="Arial"/>
+          <w:color w:val="00B050"/>
+          <w:sz w:val="18"/>
+          <w:szCs w:val="18"/>
+          <w:lang w:val="en-US"/>
+        </w:rPr>
+        <w:t xml:space="preserve">evelopers to receive immediate feedback on the pass/failure of their commits by hooking in tools like EXPRESS Engine, JSDAI Compiles or ANT Builds. </w:t>
+      </w:r>
+      <w:r>
+        <w:rPr>
+          <w:rFonts w:ascii="Arial" w:hAnsi="Arial" w:cs="Arial"/>
+          <w:color w:val="00B050"/>
+          <w:sz w:val="18"/>
+          <w:szCs w:val="18"/>
+          <w:lang w:val="en-US"/>
+        </w:rPr>
+        <w:t>Immediate</w:t>
+      </w:r>
+      <w:r>
+        <w:rPr>
+          <w:rFonts w:ascii="Arial" w:hAnsi="Arial" w:cs="Arial"/>
+          <w:color w:val="00B050"/>
+          <w:sz w:val="18"/>
+          <w:szCs w:val="18"/>
+          <w:lang w:val="en-US"/>
+        </w:rPr>
+        <w:t xml:space="preserve"> feedback will allow them to fix the issue in the current iteration and not pass it to the end of the flow for someone else to address [in which case the resource may have moved on and not available]. </w:t>
       </w:r>
       <w:commentRangeStart w:id="1"/>
       <w:r>
@@ -784,7 +1045,27 @@
           <w:szCs w:val="18"/>
           <w:lang w:val="en-US"/>
         </w:rPr>
-        <w:t>NOTE: The ISO 10303 Extended Architecture already makes use of GIT capabilities but has not developed continuous integration pipeline for quality and integration automation.</w:t>
+        <w:t xml:space="preserve">NOTE: The ISO 10303 Extended Architecture already makes use of GIT capabilities but has not developed </w:t>
+      </w:r>
+      <w:r>
+        <w:rPr>
+          <w:rFonts w:ascii="Arial" w:hAnsi="Arial" w:cs="Arial"/>
+          <w:color w:val="00B050"/>
+          <w:sz w:val="18"/>
+          <w:szCs w:val="18"/>
+          <w:lang w:val="en-US"/>
+        </w:rPr>
+        <w:t xml:space="preserve">a </w:t>
+      </w:r>
+      <w:r>
+        <w:rPr>
+          <w:rFonts w:ascii="Arial" w:hAnsi="Arial" w:cs="Arial"/>
+          <w:color w:val="00B050"/>
+          <w:sz w:val="18"/>
+          <w:szCs w:val="18"/>
+          <w:lang w:val="en-US"/>
+        </w:rPr>
+        <w:t>continuous integration pipeline for quality and integration automation.</w:t>
       </w:r>
       <w:commentRangeEnd w:id="1"/>
       <w:r>
@@ -826,10 +1107,10 @@
             <v:path o:extrusionok="f" gradientshapeok="t" o:connecttype="rect"/>
             <o:lock v:ext="edit" aspectratio="t"/>
           </v:shapetype>
-          <v:shape id="_x0000_i1028" type="#_x0000_t75" style="width:215.25pt;height:150pt" o:ole="">
+          <v:shape id="_x0000_i1025" type="#_x0000_t75" style="width:215.25pt;height:150pt" o:ole="">
             <v:imagedata r:id="rId16" o:title=""/>
           </v:shape>
-          <o:OLEObject Type="Embed" ProgID="Visio.Drawing.15" ShapeID="_x0000_i1028" DrawAspect="Content" ObjectID="_1625051969" r:id="rId17"/>
+          <o:OLEObject Type="Embed" ProgID="Visio.Drawing.15" ShapeID="_x0000_i1025" DrawAspect="Content" ObjectID="_1625296101" r:id="rId17"/>
         </w:object>
       </w:r>
     </w:p>
@@ -840,7 +1121,7 @@
           <w:rFonts w:ascii="Arial" w:hAnsi="Arial" w:cs="Arial"/>
           <w:b/>
           <w:i/>
-          <w:color w:val="000000" w:themeColor="text1"/>
+          <w:color w:val="0000FF"/>
           <w:sz w:val="18"/>
           <w:szCs w:val="18"/>
           <w:lang w:val="en-US"/>
@@ -851,7 +1132,7 @@
           <w:rFonts w:ascii="Arial" w:hAnsi="Arial" w:cs="Arial"/>
           <w:b/>
           <w:i/>
-          <w:color w:val="000000" w:themeColor="text1"/>
+          <w:color w:val="0000FF"/>
           <w:sz w:val="18"/>
           <w:szCs w:val="18"/>
           <w:lang w:val="en-US"/>
@@ -874,12 +1155,113 @@
       <w:r>
         <w:rPr>
           <w:rFonts w:ascii="Arial" w:hAnsi="Arial" w:cs="Arial"/>
-          <w:color w:val="000000" w:themeColor="text1"/>
-          <w:sz w:val="18"/>
-          <w:szCs w:val="18"/>
-          <w:lang w:val="en-US"/>
-        </w:rPr>
-        <w:t>What is it?</w:t>
+          <w:color w:val="0000FF"/>
+          <w:sz w:val="18"/>
+          <w:szCs w:val="18"/>
+          <w:lang w:val="en-US"/>
+        </w:rPr>
+        <w:t>Again, Scaled Agile provides a framework for deployment. In this stage, the product is deployed, verified, monitored and setup for responding to issues.</w:t>
+      </w:r>
+      <w:r>
+        <w:rPr>
+          <w:rFonts w:ascii="Arial" w:hAnsi="Arial" w:cs="Arial"/>
+          <w:color w:val="C00000"/>
+          <w:sz w:val="18"/>
+          <w:szCs w:val="18"/>
+          <w:lang w:val="en-US"/>
+        </w:rPr>
+        <w:t xml:space="preserve"> </w:t>
+      </w:r>
+      <w:r>
+        <w:rPr>
+          <w:rFonts w:ascii="Arial" w:hAnsi="Arial" w:cs="Arial"/>
+          <w:color w:val="C00000"/>
+          <w:sz w:val="18"/>
+          <w:szCs w:val="18"/>
+          <w:lang w:val="en-US"/>
+        </w:rPr>
+        <w:fldChar w:fldCharType="begin"/>
+      </w:r>
+      <w:r>
+        <w:rPr>
+          <w:rFonts w:ascii="Arial" w:hAnsi="Arial" w:cs="Arial"/>
+          <w:color w:val="C00000"/>
+          <w:sz w:val="18"/>
+          <w:szCs w:val="18"/>
+          <w:lang w:val="en-US"/>
+        </w:rPr>
+        <w:instrText xml:space="preserve"> ADDIN ZOTERO_ITEM CSL_CITATION {"citationID":"R5W5wuf5","properties":{"formattedCitation":"(\\uc0\\u8220{}Continuous Deployment \\uc0\\u8211{} Scaled Agile Framework,\\uc0\\u8221{} 2018)","plainCitation":"(“Continuous Deployment – Scaled Agile Framework,” 2018)","noteIndex":0},"citationItems":[{"id":3174,"uris":["http://zotero.org/groups/2283838/items/M8NEQXVQ"],"uri":["http://zotero.org/groups/2283838/items/M8NEQXVQ"],"itemData":{"id":3174,"type":"webpage","title":"Continuous Deployment – Scaled Agile Framework","URL":"https://www.scaledagileframework.com/continuous-deployment/","issued":{"date-parts":[["2018"]]},"accessed":{"date-parts":[["2019",7,19]]}}}],"schema":"https://github.com/citation-style-language/schema/raw/master/csl-citation.json"} </w:instrText>
+      </w:r>
+      <w:r>
+        <w:rPr>
+          <w:rFonts w:ascii="Arial" w:hAnsi="Arial" w:cs="Arial"/>
+          <w:color w:val="C00000"/>
+          <w:sz w:val="18"/>
+          <w:szCs w:val="18"/>
+          <w:lang w:val="en-US"/>
+        </w:rPr>
+        <w:fldChar w:fldCharType="separate"/>
+      </w:r>
+      <w:r>
+        <w:rPr>
+          <w:rFonts w:ascii="Arial" w:hAnsi="Arial" w:cs="Arial"/>
+          <w:color w:val="C00000"/>
+          <w:sz w:val="18"/>
+          <w:szCs w:val="24"/>
+        </w:rPr>
+        <w:t>(“Continuous Deployment – Scaled Agile Framework,” 2018)</w:t>
+      </w:r>
+      <w:r>
+        <w:rPr>
+          <w:rFonts w:ascii="Arial" w:hAnsi="Arial" w:cs="Arial"/>
+          <w:color w:val="C00000"/>
+          <w:sz w:val="18"/>
+          <w:szCs w:val="18"/>
+          <w:lang w:val="en-US"/>
+        </w:rPr>
+        <w:fldChar w:fldCharType="end"/>
+      </w:r>
+      <w:r>
+        <w:rPr>
+          <w:rFonts w:ascii="Arial" w:hAnsi="Arial" w:cs="Arial"/>
+          <w:color w:val="FF0000"/>
+          <w:sz w:val="18"/>
+          <w:szCs w:val="18"/>
+          <w:lang w:val="en-US"/>
+        </w:rPr>
+        <w:t xml:space="preserve"> </w:t>
+      </w:r>
+      <w:r>
+        <w:rPr>
+          <w:rFonts w:ascii="Arial" w:hAnsi="Arial" w:cs="Arial"/>
+          <w:color w:val="0000FF"/>
+          <w:sz w:val="18"/>
+          <w:szCs w:val="18"/>
+          <w:lang w:val="en-US"/>
+        </w:rPr>
+        <w:t xml:space="preserve">There are many tools for this such as Jenkins, AWS </w:t>
+      </w:r>
+      <w:proofErr w:type="spellStart"/>
+      <w:r>
+        <w:rPr>
+          <w:rFonts w:ascii="Arial" w:hAnsi="Arial" w:cs="Arial"/>
+          <w:color w:val="0000FF"/>
+          <w:sz w:val="18"/>
+          <w:szCs w:val="18"/>
+          <w:lang w:val="en-US"/>
+        </w:rPr>
+        <w:t>CodeDeploy</w:t>
+      </w:r>
+      <w:proofErr w:type="spellEnd"/>
+      <w:r>
+        <w:rPr>
+          <w:rFonts w:ascii="Arial" w:hAnsi="Arial" w:cs="Arial"/>
+          <w:color w:val="0000FF"/>
+          <w:sz w:val="18"/>
+          <w:szCs w:val="18"/>
+          <w:lang w:val="en-US"/>
+        </w:rPr>
+        <w:t xml:space="preserve"> and Bamboo.</w:t>
       </w:r>
     </w:p>
     <w:p>
@@ -902,7 +1284,7 @@
           <w:szCs w:val="18"/>
           <w:lang w:val="en-US"/>
         </w:rPr>
-        <w:t>How can it be applied to MBSD?</w:t>
+        <w:t xml:space="preserve">Standards development teams can use these technology to automate the deployment of standards to </w:t>
       </w:r>
     </w:p>
     <w:p>
@@ -1014,25 +1396,7 @@
           <w:color w:val="C00000"/>
           <w:sz w:val="18"/>
         </w:rPr>
-        <w:t>Continuous Exploration – Scaled Agile Framework. (</w:t>
-      </w:r>
-      <w:proofErr w:type="spellStart"/>
-      <w:r>
-        <w:rPr>
-          <w:rFonts w:ascii="Arial" w:hAnsi="Arial" w:cs="Arial"/>
-          <w:color w:val="C00000"/>
-          <w:sz w:val="18"/>
-        </w:rPr>
-        <w:t>n.d.</w:t>
-      </w:r>
-      <w:proofErr w:type="spellEnd"/>
-      <w:r>
-        <w:rPr>
-          <w:rFonts w:ascii="Arial" w:hAnsi="Arial" w:cs="Arial"/>
-          <w:color w:val="C00000"/>
-          <w:sz w:val="18"/>
-        </w:rPr>
-        <w:t>). Retrieved July 19, 2019, from https://www.scaledagileframework.com/continuous-exploration/</w:t>
+        <w:t>Continuous Deployment – Scaled Agile Framework. (2018). Retrieved July 19, 2019, from https://www.scaledagileframework.com/continuous-deployment/</w:t>
       </w:r>
     </w:p>
     <w:p>
@@ -1051,25 +1415,26 @@
           <w:color w:val="C00000"/>
           <w:sz w:val="18"/>
         </w:rPr>
-        <w:t>Continuous Integration – Scaled Agile Framework. (</w:t>
-      </w:r>
-      <w:proofErr w:type="spellStart"/>
-      <w:r>
+        <w:t>Continuous Exploration – Scaled Agile Framework. (2018). Retrieved July 19, 2019, from https://www.scaledagileframework.com/continuous-exploration/</w:t>
+      </w:r>
+    </w:p>
+    <w:p>
+      <w:pPr>
+        <w:pStyle w:val="Bibliography"/>
+        <w:spacing w:line="240" w:lineRule="auto"/>
         <w:rPr>
           <w:rFonts w:ascii="Arial" w:hAnsi="Arial" w:cs="Arial"/>
           <w:color w:val="C00000"/>
           <w:sz w:val="18"/>
         </w:rPr>
-        <w:t>n.d.</w:t>
-      </w:r>
-      <w:proofErr w:type="spellEnd"/>
+      </w:pPr>
       <w:r>
         <w:rPr>
           <w:rFonts w:ascii="Arial" w:hAnsi="Arial" w:cs="Arial"/>
           <w:color w:val="C00000"/>
           <w:sz w:val="18"/>
         </w:rPr>
-        <w:t>). Retrieved July 19, 2019, from https://www.scaledagileframework.com/continuous-integration/</w:t>
+        <w:t>Continuous Integration – Scaled Agile Framework. (2018). Retrieved July 19, 2019, from https://www.scaledagileframework.com/continuous-integration/</w:t>
       </w:r>
     </w:p>
     <w:p>
@@ -2822,7 +3187,7 @@
 </file>
 
 <file path=customXml/itemProps1.xml><?xml version="1.0" encoding="utf-8"?>
-<ds:datastoreItem xmlns:ds="http://schemas.openxmlformats.org/officeDocument/2006/customXml" ds:itemID="{5CA26183-07CF-4B1B-B2E0-CE3874D5BA68}">
+<ds:datastoreItem xmlns:ds="http://schemas.openxmlformats.org/officeDocument/2006/customXml" ds:itemID="{6BDB3818-3B36-4870-A33F-4281CDF4E699}">
   <ds:schemaRefs>
     <ds:schemaRef ds:uri="http://schemas.openxmlformats.org/officeDocument/2006/bibliography"/>
   </ds:schemaRefs>

</xml_diff>

<commit_message>
this will do for now
</commit_message>
<xml_diff>
--- a/01 - Agile for Model-Based Standards Development/B - Draft/Section III.B.2 - Solutions.docx
+++ b/01 - Agile for Model-Based Standards Development/B - Draft/Section III.B.2 - Solutions.docx
@@ -362,7 +362,47 @@
           <w:szCs w:val="18"/>
           <w:lang w:val="en-US"/>
         </w:rPr>
-        <w:t xml:space="preserve"> is Continuous Delivery. Continuous Delivery is divided into three phases: </w:t>
+        <w:t xml:space="preserve"> is Continuous Delivery. Continuous Delivery </w:t>
+      </w:r>
+      <w:r>
+        <w:rPr>
+          <w:rFonts w:ascii="Arial" w:hAnsi="Arial" w:cs="Arial"/>
+          <w:color w:val="0000FF"/>
+          <w:sz w:val="18"/>
+          <w:szCs w:val="18"/>
+          <w:lang w:val="en-US"/>
+        </w:rPr>
+        <w:t xml:space="preserve">can be considered as </w:t>
+      </w:r>
+      <w:r>
+        <w:rPr>
+          <w:rFonts w:ascii="Arial" w:hAnsi="Arial" w:cs="Arial"/>
+          <w:color w:val="0000FF"/>
+          <w:sz w:val="18"/>
+          <w:szCs w:val="18"/>
+          <w:lang w:val="en-US"/>
+        </w:rPr>
+        <w:t xml:space="preserve">three </w:t>
+      </w:r>
+      <w:r>
+        <w:rPr>
+          <w:rFonts w:ascii="Arial" w:hAnsi="Arial" w:cs="Arial"/>
+          <w:color w:val="0000FF"/>
+          <w:sz w:val="18"/>
+          <w:szCs w:val="18"/>
+          <w:lang w:val="en-US"/>
+        </w:rPr>
+        <w:t xml:space="preserve">independent yet related </w:t>
+      </w:r>
+      <w:r>
+        <w:rPr>
+          <w:rFonts w:ascii="Arial" w:hAnsi="Arial" w:cs="Arial"/>
+          <w:color w:val="0000FF"/>
+          <w:sz w:val="18"/>
+          <w:szCs w:val="18"/>
+          <w:lang w:val="en-US"/>
+        </w:rPr>
+        <w:t xml:space="preserve">phases: </w:t>
       </w:r>
       <w:r>
         <w:rPr>
@@ -566,17 +606,7 @@
           <w:szCs w:val="18"/>
           <w:lang w:val="en-US"/>
         </w:rPr>
-        <w:t xml:space="preserve">Some </w:t>
-      </w:r>
-      <w:r>
-        <w:rPr>
-          <w:rFonts w:ascii="Arial" w:hAnsi="Arial" w:cs="Arial"/>
-          <w:color w:val="00B050"/>
-          <w:sz w:val="18"/>
-          <w:szCs w:val="18"/>
-          <w:lang w:val="en-US"/>
-        </w:rPr>
-        <w:t>ISO 10303 STEP standards [e.g., AP242, AP209, AP210] are developed in a second</w:t>
+        <w:t>Some ISO 10303 STEP standards [e.g., AP242, AP209, AP210] are developed in a second</w:t>
       </w:r>
       <w:r>
         <w:rPr>
@@ -596,17 +626,7 @@
           <w:szCs w:val="18"/>
           <w:lang w:val="en-US"/>
         </w:rPr>
-        <w:t>generation version control system called CVS</w:t>
-      </w:r>
-      <w:r>
-        <w:rPr>
-          <w:rFonts w:ascii="Arial" w:hAnsi="Arial" w:cs="Arial"/>
-          <w:color w:val="00B050"/>
-          <w:sz w:val="18"/>
-          <w:szCs w:val="18"/>
-          <w:lang w:val="en-US"/>
-        </w:rPr>
-        <w:t>. Recently, the development community has migrated to a third</w:t>
+        <w:t>generation version control system called CVS. Recently, the development community has migrated to a third</w:t>
       </w:r>
       <w:r>
         <w:rPr>
@@ -739,10 +759,28 @@
           <w:szCs w:val="18"/>
           <w:lang w:val="en-US"/>
         </w:rPr>
-        <w:t xml:space="preserve">Continuous Integration [CI], as defined by Scaled Agile, is a process of developing and integrating in a continuous flow that includes developing, testing, integrating and validating in an environment </w:t>
-      </w:r>
-      <w:bookmarkStart w:id="0" w:name="_GoBack"/>
-      <w:bookmarkEnd w:id="0"/>
+        <w:t>Continuous Integration [CI], as defined by Scaled Agile, is a process of developing and integrating in a continuous flow</w:t>
+      </w:r>
+      <w:r>
+        <w:rPr>
+          <w:rFonts w:ascii="Arial" w:hAnsi="Arial" w:cs="Arial"/>
+          <w:color w:val="0000FF"/>
+          <w:sz w:val="18"/>
+          <w:szCs w:val="18"/>
+          <w:lang w:val="en-US"/>
+        </w:rPr>
+        <w:t>. This will include tasks such as</w:t>
+      </w:r>
+      <w:r>
+        <w:rPr>
+          <w:rFonts w:ascii="Arial" w:hAnsi="Arial" w:cs="Arial"/>
+          <w:color w:val="0000FF"/>
+          <w:sz w:val="18"/>
+          <w:szCs w:val="18"/>
+          <w:lang w:val="en-US"/>
+        </w:rPr>
+        <w:t xml:space="preserve"> developing, testing, integrating and validating in an environment </w:t>
+      </w:r>
       <w:r>
         <w:rPr>
           <w:rFonts w:ascii="Arial" w:hAnsi="Arial" w:cs="Arial"/>
@@ -974,17 +1012,17 @@
           <w:szCs w:val="18"/>
           <w:lang w:val="en-US"/>
         </w:rPr>
-        <w:t xml:space="preserve">based on GIT </w:t>
-      </w:r>
-      <w:r>
-        <w:rPr>
-          <w:rFonts w:ascii="Arial" w:hAnsi="Arial" w:cs="Arial"/>
-          <w:color w:val="00B050"/>
-          <w:sz w:val="18"/>
-          <w:szCs w:val="18"/>
-          <w:lang w:val="en-US"/>
-        </w:rPr>
-        <w:t xml:space="preserve">technology. The new tools will allow for continuous exploration as well as continuous integration via the decentralized and distributed architecture, commit before merge capabilities </w:t>
+        <w:t xml:space="preserve">based on GIT technology. The new tools will allow for continuous exploration as well as continuous integration via the decentralized and distributed architecture, commit </w:t>
+      </w:r>
+      <w:r>
+        <w:rPr>
+          <w:rFonts w:ascii="Arial" w:hAnsi="Arial" w:cs="Arial"/>
+          <w:color w:val="00B050"/>
+          <w:sz w:val="18"/>
+          <w:szCs w:val="18"/>
+          <w:lang w:val="en-US"/>
+        </w:rPr>
+        <w:t xml:space="preserve">before merge capabilities </w:t>
       </w:r>
       <w:r>
         <w:rPr>
@@ -1014,7 +1052,27 @@
           <w:szCs w:val="18"/>
           <w:lang w:val="en-US"/>
         </w:rPr>
-        <w:t xml:space="preserve">evelopers to receive immediate feedback on the pass/failure of their commits by hooking in tools like EXPRESS Engine, JSDAI Compiles or ANT Builds. </w:t>
+        <w:t>evelopers to receive immediate feedback on the pass/failure of their commits by hooking in tools like EXPRESS Engine, JSDAI Compiles</w:t>
+      </w:r>
+      <w:r>
+        <w:rPr>
+          <w:rFonts w:ascii="Arial" w:hAnsi="Arial" w:cs="Arial"/>
+          <w:color w:val="00B050"/>
+          <w:sz w:val="18"/>
+          <w:szCs w:val="18"/>
+          <w:lang w:val="en-US"/>
+        </w:rPr>
+        <w:t>, Python scripts</w:t>
+      </w:r>
+      <w:r>
+        <w:rPr>
+          <w:rFonts w:ascii="Arial" w:hAnsi="Arial" w:cs="Arial"/>
+          <w:color w:val="00B050"/>
+          <w:sz w:val="18"/>
+          <w:szCs w:val="18"/>
+          <w:lang w:val="en-US"/>
+        </w:rPr>
+        <w:t xml:space="preserve"> or ANT Builds. </w:t>
       </w:r>
       <w:r>
         <w:rPr>
@@ -1034,9 +1092,29 @@
           <w:szCs w:val="18"/>
           <w:lang w:val="en-US"/>
         </w:rPr>
-        <w:t xml:space="preserve"> feedback will allow them to fix the issue in the current iteration and not pass it to the end of the flow for someone else to address [in which case the resource may have moved on and not available]. </w:t>
-      </w:r>
-      <w:commentRangeStart w:id="1"/>
+        <w:t xml:space="preserve"> feedback will allow </w:t>
+      </w:r>
+      <w:r>
+        <w:rPr>
+          <w:rFonts w:ascii="Arial" w:hAnsi="Arial" w:cs="Arial"/>
+          <w:color w:val="00B050"/>
+          <w:sz w:val="18"/>
+          <w:szCs w:val="18"/>
+          <w:lang w:val="en-US"/>
+        </w:rPr>
+        <w:t>developers</w:t>
+      </w:r>
+      <w:r>
+        <w:rPr>
+          <w:rFonts w:ascii="Arial" w:hAnsi="Arial" w:cs="Arial"/>
+          <w:color w:val="00B050"/>
+          <w:sz w:val="18"/>
+          <w:szCs w:val="18"/>
+          <w:lang w:val="en-US"/>
+        </w:rPr>
+        <w:t xml:space="preserve"> to fix the issue in the current iteration and not pass it to the end of the flow for someone else to address [in which case the resource may have moved on and not available]. </w:t>
+      </w:r>
+      <w:commentRangeStart w:id="0"/>
       <w:r>
         <w:rPr>
           <w:rFonts w:ascii="Arial" w:hAnsi="Arial" w:cs="Arial"/>
@@ -1067,12 +1145,12 @@
         </w:rPr>
         <w:t>continuous integration pipeline for quality and integration automation.</w:t>
       </w:r>
-      <w:commentRangeEnd w:id="1"/>
+      <w:commentRangeEnd w:id="0"/>
       <w:r>
         <w:rPr>
           <w:rStyle w:val="CommentReference"/>
         </w:rPr>
-        <w:commentReference w:id="1"/>
+        <w:commentReference w:id="0"/>
       </w:r>
     </w:p>
     <w:p>
@@ -1110,7 +1188,7 @@
           <v:shape id="_x0000_i1025" type="#_x0000_t75" style="width:215.25pt;height:150pt" o:ole="">
             <v:imagedata r:id="rId16" o:title=""/>
           </v:shape>
-          <o:OLEObject Type="Embed" ProgID="Visio.Drawing.15" ShapeID="_x0000_i1025" DrawAspect="Content" ObjectID="_1625296101" r:id="rId17"/>
+          <o:OLEObject Type="Embed" ProgID="Visio.Drawing.15" ShapeID="_x0000_i1025" DrawAspect="Content" ObjectID="_1625896644" r:id="rId17"/>
         </w:object>
       </w:r>
     </w:p>
@@ -1160,7 +1238,39 @@
           <w:szCs w:val="18"/>
           <w:lang w:val="en-US"/>
         </w:rPr>
-        <w:t>Again, Scaled Agile provides a framework for deployment. In this stage, the product is deployed, verified, monitored and setup for responding to issues.</w:t>
+        <w:t xml:space="preserve">Again, Scaled Agile provides a framework for </w:t>
+      </w:r>
+      <w:proofErr w:type="spellStart"/>
+      <w:r>
+        <w:rPr>
+          <w:rFonts w:ascii="Arial" w:hAnsi="Arial" w:cs="Arial"/>
+          <w:color w:val="0000FF"/>
+          <w:sz w:val="18"/>
+          <w:szCs w:val="18"/>
+          <w:lang w:val="en-US"/>
+        </w:rPr>
+        <w:t>Continous</w:t>
+      </w:r>
+      <w:proofErr w:type="spellEnd"/>
+      <w:r>
+        <w:rPr>
+          <w:rFonts w:ascii="Arial" w:hAnsi="Arial" w:cs="Arial"/>
+          <w:color w:val="0000FF"/>
+          <w:sz w:val="18"/>
+          <w:szCs w:val="18"/>
+          <w:lang w:val="en-US"/>
+        </w:rPr>
+        <w:t xml:space="preserve"> Deployment [CD]</w:t>
+      </w:r>
+      <w:r>
+        <w:rPr>
+          <w:rFonts w:ascii="Arial" w:hAnsi="Arial" w:cs="Arial"/>
+          <w:color w:val="0000FF"/>
+          <w:sz w:val="18"/>
+          <w:szCs w:val="18"/>
+          <w:lang w:val="en-US"/>
+        </w:rPr>
+        <w:t>. In this stage, the product is deployed, verified, monitored and setup for responding to issues.</w:t>
       </w:r>
       <w:r>
         <w:rPr>
@@ -1271,27 +1381,6 @@
         <w:rPr>
           <w:rFonts w:ascii="Arial" w:hAnsi="Arial" w:cs="Arial"/>
           <w:color w:val="00B050"/>
-          <w:sz w:val="18"/>
-          <w:szCs w:val="18"/>
-          <w:lang w:val="en-US"/>
-        </w:rPr>
-      </w:pPr>
-      <w:r>
-        <w:rPr>
-          <w:rFonts w:ascii="Arial" w:hAnsi="Arial" w:cs="Arial"/>
-          <w:color w:val="00B050"/>
-          <w:sz w:val="18"/>
-          <w:szCs w:val="18"/>
-          <w:lang w:val="en-US"/>
-        </w:rPr>
-        <w:t xml:space="preserve">Standards development teams can use these technology to automate the deployment of standards to </w:t>
-      </w:r>
-    </w:p>
-    <w:p>
-      <w:pPr>
-        <w:rPr>
-          <w:rFonts w:ascii="Arial" w:hAnsi="Arial" w:cs="Arial"/>
-          <w:color w:val="000000" w:themeColor="text1"/>
           <w:sz w:val="18"/>
           <w:szCs w:val="18"/>
           <w:lang w:val="en-US"/>
@@ -1304,6 +1393,128 @@
           <w:docGrid w:linePitch="360"/>
         </w:sectPr>
       </w:pPr>
+      <w:r>
+        <w:rPr>
+          <w:rFonts w:ascii="Arial" w:hAnsi="Arial" w:cs="Arial"/>
+          <w:color w:val="00B050"/>
+          <w:sz w:val="18"/>
+          <w:szCs w:val="18"/>
+          <w:lang w:val="en-US"/>
+        </w:rPr>
+        <w:t xml:space="preserve">Standards development teams can use these technology to automate the deployment of standards </w:t>
+      </w:r>
+      <w:proofErr w:type="gramStart"/>
+      <w:r>
+        <w:rPr>
+          <w:rFonts w:ascii="Arial" w:hAnsi="Arial" w:cs="Arial"/>
+          <w:color w:val="00B050"/>
+          <w:sz w:val="18"/>
+          <w:szCs w:val="18"/>
+          <w:lang w:val="en-US"/>
+        </w:rPr>
+        <w:t xml:space="preserve">to </w:t>
+      </w:r>
+      <w:r>
+        <w:rPr>
+          <w:rFonts w:ascii="Arial" w:hAnsi="Arial" w:cs="Arial"/>
+          <w:color w:val="00B050"/>
+          <w:sz w:val="18"/>
+          <w:szCs w:val="18"/>
+          <w:lang w:val="en-US"/>
+        </w:rPr>
+        <w:t xml:space="preserve"> </w:t>
+      </w:r>
+      <w:proofErr w:type="spellStart"/>
+      <w:r>
+        <w:rPr>
+          <w:rFonts w:ascii="Arial" w:hAnsi="Arial" w:cs="Arial"/>
+          <w:color w:val="00B050"/>
+          <w:sz w:val="18"/>
+          <w:szCs w:val="18"/>
+          <w:lang w:val="en-US"/>
+        </w:rPr>
+        <w:t>implementor</w:t>
+      </w:r>
+      <w:proofErr w:type="spellEnd"/>
+      <w:proofErr w:type="gramEnd"/>
+      <w:r>
+        <w:rPr>
+          <w:rFonts w:ascii="Arial" w:hAnsi="Arial" w:cs="Arial"/>
+          <w:color w:val="00B050"/>
+          <w:sz w:val="18"/>
+          <w:szCs w:val="18"/>
+          <w:lang w:val="en-US"/>
+        </w:rPr>
+        <w:t xml:space="preserve"> forums, formal  ISO Balloting and Publication processes and systems.  If </w:t>
+      </w:r>
+      <w:proofErr w:type="spellStart"/>
+      <w:r>
+        <w:rPr>
+          <w:rFonts w:ascii="Arial" w:hAnsi="Arial" w:cs="Arial"/>
+          <w:color w:val="00B050"/>
+          <w:sz w:val="18"/>
+          <w:szCs w:val="18"/>
+          <w:lang w:val="en-US"/>
+        </w:rPr>
+        <w:t>Continous</w:t>
+      </w:r>
+      <w:proofErr w:type="spellEnd"/>
+      <w:r>
+        <w:rPr>
+          <w:rFonts w:ascii="Arial" w:hAnsi="Arial" w:cs="Arial"/>
+          <w:color w:val="00B050"/>
+          <w:sz w:val="18"/>
+          <w:szCs w:val="18"/>
+          <w:lang w:val="en-US"/>
+        </w:rPr>
+        <w:t xml:space="preserve"> Integration is fully </w:t>
+      </w:r>
+      <w:proofErr w:type="gramStart"/>
+      <w:r>
+        <w:rPr>
+          <w:rFonts w:ascii="Arial" w:hAnsi="Arial" w:cs="Arial"/>
+          <w:color w:val="00B050"/>
+          <w:sz w:val="18"/>
+          <w:szCs w:val="18"/>
+          <w:lang w:val="en-US"/>
+        </w:rPr>
+        <w:t>utilized</w:t>
+      </w:r>
+      <w:proofErr w:type="gramEnd"/>
+      <w:r>
+        <w:rPr>
+          <w:rFonts w:ascii="Arial" w:hAnsi="Arial" w:cs="Arial"/>
+          <w:color w:val="00B050"/>
+          <w:sz w:val="18"/>
+          <w:szCs w:val="18"/>
+          <w:lang w:val="en-US"/>
+        </w:rPr>
+        <w:t xml:space="preserve"> then the deployment or publication can be performed quickly by automation. Perhaps a better term for this activity in the context of a data standard is </w:t>
+      </w:r>
+      <w:proofErr w:type="spellStart"/>
+      <w:r>
+        <w:rPr>
+          <w:rFonts w:ascii="Arial" w:hAnsi="Arial" w:cs="Arial"/>
+          <w:color w:val="00B050"/>
+          <w:sz w:val="18"/>
+          <w:szCs w:val="18"/>
+          <w:lang w:val="en-US"/>
+        </w:rPr>
+        <w:t>Continous</w:t>
+      </w:r>
+      <w:proofErr w:type="spellEnd"/>
+      <w:r>
+        <w:rPr>
+          <w:rFonts w:ascii="Arial" w:hAnsi="Arial" w:cs="Arial"/>
+          <w:color w:val="00B050"/>
+          <w:sz w:val="18"/>
+          <w:szCs w:val="18"/>
+          <w:lang w:val="en-US"/>
+        </w:rPr>
+        <w:t xml:space="preserve"> Publication.</w:t>
+      </w:r>
+      <w:bookmarkStart w:id="1" w:name="_GoBack"/>
+      <w:bookmarkEnd w:id="1"/>
     </w:p>
     <w:p>
       <w:pPr>
@@ -1415,6 +1626,7 @@
           <w:color w:val="C00000"/>
           <w:sz w:val="18"/>
         </w:rPr>
+        <w:lastRenderedPageBreak/>
         <w:t>Continuous Exploration – Scaled Agile Framework. (2018). Retrieved July 19, 2019, from https://www.scaledagileframework.com/continuous-exploration/</w:t>
       </w:r>
     </w:p>
@@ -1589,7 +1801,7 @@
 
 <file path=word/comments.xml><?xml version="1.0" encoding="utf-8"?>
 <w:comments xmlns:wpc="http://schemas.microsoft.com/office/word/2010/wordprocessingCanvas" xmlns:cx="http://schemas.microsoft.com/office/drawing/2014/chartex" xmlns:cx1="http://schemas.microsoft.com/office/drawing/2015/9/8/chartex" xmlns:mc="http://schemas.openxmlformats.org/markup-compatibility/2006" xmlns:o="urn:schemas-microsoft-com:office:office" xmlns:r="http://schemas.openxmlformats.org/officeDocument/2006/relationships" xmlns:m="http://schemas.openxmlformats.org/officeDocument/2006/math" xmlns:v="urn:schemas-microsoft-com:vml" xmlns:wp14="http://schemas.microsoft.com/office/word/2010/wordprocessingDrawing" xmlns:wp="http://schemas.openxmlformats.org/drawingml/2006/wordprocessingDrawing" xmlns:w10="urn:schemas-microsoft-com:office:word" xmlns:w="http://schemas.openxmlformats.org/wordprocessingml/2006/main" xmlns:w14="http://schemas.microsoft.com/office/word/2010/wordml" xmlns:w15="http://schemas.microsoft.com/office/word/2012/wordml" xmlns:w16se="http://schemas.microsoft.com/office/word/2015/wordml/symex" xmlns:wpg="http://schemas.microsoft.com/office/word/2010/wordprocessingGroup" xmlns:wpi="http://schemas.microsoft.com/office/word/2010/wordprocessingInk" xmlns:wne="http://schemas.microsoft.com/office/word/2006/wordml" xmlns:wps="http://schemas.microsoft.com/office/word/2010/wordprocessingShape" mc:Ignorable="w14 w15 w16se wp14">
-  <w:comment w:id="1" w:author="Sapp (US), Brandon" w:date="2019-07-19T14:16:00Z" w:initials="S(B">
+  <w:comment w:id="0" w:author="Sapp (US), Brandon" w:date="2019-07-19T14:16:00Z" w:initials="S(B">
     <w:p>
       <w:pPr>
         <w:pStyle w:val="CommentText"/>
@@ -3187,7 +3399,7 @@
 </file>
 
 <file path=customXml/itemProps1.xml><?xml version="1.0" encoding="utf-8"?>
-<ds:datastoreItem xmlns:ds="http://schemas.openxmlformats.org/officeDocument/2006/customXml" ds:itemID="{6BDB3818-3B36-4870-A33F-4281CDF4E699}">
+<ds:datastoreItem xmlns:ds="http://schemas.openxmlformats.org/officeDocument/2006/customXml" ds:itemID="{28D7D254-6CBE-490A-BC99-C42E0ABD79EB}">
   <ds:schemaRefs>
     <ds:schemaRef ds:uri="http://schemas.openxmlformats.org/officeDocument/2006/bibliography"/>
   </ds:schemaRefs>

</xml_diff>

<commit_message>
oh the solutions - so many
</commit_message>
<xml_diff>
--- a/01 - Agile for Model-Based Standards Development/B - Draft/Section III.B.2 - Solutions.docx
+++ b/01 - Agile for Model-Based Standards Development/B - Draft/Section III.B.2 - Solutions.docx
@@ -300,7 +300,7 @@
           <w:szCs w:val="18"/>
           <w:lang w:val="en-US"/>
         </w:rPr>
-        <w:t>ant principles of agile and specifically</w:t>
+        <w:t>ant principles of agile</w:t>
       </w:r>
       <w:r>
         <w:rPr>
@@ -320,7 +320,7 @@
           <w:szCs w:val="18"/>
           <w:lang w:val="en-US"/>
         </w:rPr>
-        <w:t xml:space="preserve"> the Scaled </w:t>
+        <w:t xml:space="preserve"> and specifically the Scaled </w:t>
       </w:r>
       <w:proofErr w:type="spellStart"/>
       <w:r>
@@ -1012,17 +1012,7 @@
           <w:szCs w:val="18"/>
           <w:lang w:val="en-US"/>
         </w:rPr>
-        <w:t xml:space="preserve">based on GIT technology. The new tools will allow for continuous exploration as well as continuous integration via the decentralized and distributed architecture, commit </w:t>
-      </w:r>
-      <w:r>
-        <w:rPr>
-          <w:rFonts w:ascii="Arial" w:hAnsi="Arial" w:cs="Arial"/>
-          <w:color w:val="00B050"/>
-          <w:sz w:val="18"/>
-          <w:szCs w:val="18"/>
-          <w:lang w:val="en-US"/>
-        </w:rPr>
-        <w:t xml:space="preserve">before merge capabilities </w:t>
+        <w:t xml:space="preserve">based on GIT technology. The new tools will allow for continuous exploration as well as continuous integration via the decentralized and distributed architecture, commit before merge capabilities </w:t>
       </w:r>
       <w:r>
         <w:rPr>
@@ -1052,7 +1042,17 @@
           <w:szCs w:val="18"/>
           <w:lang w:val="en-US"/>
         </w:rPr>
-        <w:t>evelopers to receive immediate feedback on the pass/failure of their commits by hooking in tools like EXPRESS Engine, JSDAI Compiles</w:t>
+        <w:t xml:space="preserve">evelopers to receive immediate feedback on the </w:t>
+      </w:r>
+      <w:r>
+        <w:rPr>
+          <w:rFonts w:ascii="Arial" w:hAnsi="Arial" w:cs="Arial"/>
+          <w:color w:val="00B050"/>
+          <w:sz w:val="18"/>
+          <w:szCs w:val="18"/>
+          <w:lang w:val="en-US"/>
+        </w:rPr>
+        <w:t>pass/failure of their commits by hooking in tools like EXPRESS Engine, JSDAI Compiles</w:t>
       </w:r>
       <w:r>
         <w:rPr>
@@ -1112,9 +1112,31 @@
           <w:szCs w:val="18"/>
           <w:lang w:val="en-US"/>
         </w:rPr>
-        <w:t xml:space="preserve"> to fix the issue in the current iteration and not pass it to the end of the flow for someone else to address [in which case the resource may have moved on and not available]. </w:t>
-      </w:r>
-      <w:commentRangeStart w:id="0"/>
+        <w:t xml:space="preserve"> to fix the issue in the current iteration and not pass it to the end of the flow for someone else to address [in which case the resource may have moved on and not available].</w:t>
+      </w:r>
+      <w:r>
+        <w:rPr>
+          <w:rFonts w:ascii="Arial" w:hAnsi="Arial" w:cs="Arial"/>
+          <w:color w:val="00B050"/>
+          <w:sz w:val="18"/>
+          <w:szCs w:val="18"/>
+          <w:lang w:val="en-US"/>
+        </w:rPr>
+        <w:t xml:space="preserve"> Another feature of some of the CI tools, and really a requirement, is the connection to other issue/task management systems. Jobs can be triggered by lifecycle promotion of the issue/task and feedback so that everyone on the team can have a clear picture of status of the project deliverables.</w:t>
+      </w:r>
+      <w:bookmarkStart w:id="0" w:name="_GoBack"/>
+      <w:bookmarkEnd w:id="0"/>
+      <w:r>
+        <w:rPr>
+          <w:rFonts w:ascii="Arial" w:hAnsi="Arial" w:cs="Arial"/>
+          <w:color w:val="00B050"/>
+          <w:sz w:val="18"/>
+          <w:szCs w:val="18"/>
+          <w:lang w:val="en-US"/>
+        </w:rPr>
+        <w:t xml:space="preserve"> </w:t>
+      </w:r>
+      <w:commentRangeStart w:id="1"/>
       <w:r>
         <w:rPr>
           <w:rFonts w:ascii="Arial" w:hAnsi="Arial" w:cs="Arial"/>
@@ -1145,12 +1167,12 @@
         </w:rPr>
         <w:t>continuous integration pipeline for quality and integration automation.</w:t>
       </w:r>
-      <w:commentRangeEnd w:id="0"/>
+      <w:commentRangeEnd w:id="1"/>
       <w:r>
         <w:rPr>
           <w:rStyle w:val="CommentReference"/>
         </w:rPr>
-        <w:commentReference w:id="0"/>
+        <w:commentReference w:id="1"/>
       </w:r>
     </w:p>
     <w:p>
@@ -1188,7 +1210,7 @@
           <v:shape id="_x0000_i1025" type="#_x0000_t75" style="width:215.25pt;height:150pt" o:ole="">
             <v:imagedata r:id="rId16" o:title=""/>
           </v:shape>
-          <o:OLEObject Type="Embed" ProgID="Visio.Drawing.15" ShapeID="_x0000_i1025" DrawAspect="Content" ObjectID="_1625896644" r:id="rId17"/>
+          <o:OLEObject Type="Embed" ProgID="Visio.Drawing.15" ShapeID="_x0000_i1025" DrawAspect="Content" ObjectID="_1625900031" r:id="rId17"/>
         </w:object>
       </w:r>
     </w:p>
@@ -1513,8 +1535,6 @@
         </w:rPr>
         <w:t xml:space="preserve"> Publication.</w:t>
       </w:r>
-      <w:bookmarkStart w:id="1" w:name="_GoBack"/>
-      <w:bookmarkEnd w:id="1"/>
     </w:p>
     <w:p>
       <w:pPr>
@@ -1555,6 +1575,7 @@
           <w:u w:val="single"/>
           <w:lang w:val="en-US"/>
         </w:rPr>
+        <w:lastRenderedPageBreak/>
         <w:t>REFERENCES:</w:t>
       </w:r>
     </w:p>
@@ -1626,7 +1647,6 @@
           <w:color w:val="C00000"/>
           <w:sz w:val="18"/>
         </w:rPr>
-        <w:lastRenderedPageBreak/>
         <w:t>Continuous Exploration – Scaled Agile Framework. (2018). Retrieved July 19, 2019, from https://www.scaledagileframework.com/continuous-exploration/</w:t>
       </w:r>
     </w:p>
@@ -1801,7 +1821,7 @@
 
 <file path=word/comments.xml><?xml version="1.0" encoding="utf-8"?>
 <w:comments xmlns:wpc="http://schemas.microsoft.com/office/word/2010/wordprocessingCanvas" xmlns:cx="http://schemas.microsoft.com/office/drawing/2014/chartex" xmlns:cx1="http://schemas.microsoft.com/office/drawing/2015/9/8/chartex" xmlns:mc="http://schemas.openxmlformats.org/markup-compatibility/2006" xmlns:o="urn:schemas-microsoft-com:office:office" xmlns:r="http://schemas.openxmlformats.org/officeDocument/2006/relationships" xmlns:m="http://schemas.openxmlformats.org/officeDocument/2006/math" xmlns:v="urn:schemas-microsoft-com:vml" xmlns:wp14="http://schemas.microsoft.com/office/word/2010/wordprocessingDrawing" xmlns:wp="http://schemas.openxmlformats.org/drawingml/2006/wordprocessingDrawing" xmlns:w10="urn:schemas-microsoft-com:office:word" xmlns:w="http://schemas.openxmlformats.org/wordprocessingml/2006/main" xmlns:w14="http://schemas.microsoft.com/office/word/2010/wordml" xmlns:w15="http://schemas.microsoft.com/office/word/2012/wordml" xmlns:w16se="http://schemas.microsoft.com/office/word/2015/wordml/symex" xmlns:wpg="http://schemas.microsoft.com/office/word/2010/wordprocessingGroup" xmlns:wpi="http://schemas.microsoft.com/office/word/2010/wordprocessingInk" xmlns:wne="http://schemas.microsoft.com/office/word/2006/wordml" xmlns:wps="http://schemas.microsoft.com/office/word/2010/wordprocessingShape" mc:Ignorable="w14 w15 w16se wp14">
-  <w:comment w:id="0" w:author="Sapp (US), Brandon" w:date="2019-07-19T14:16:00Z" w:initials="S(B">
+  <w:comment w:id="1" w:author="Sapp (US), Brandon" w:date="2019-07-19T14:16:00Z" w:initials="S(B">
     <w:p>
       <w:pPr>
         <w:pStyle w:val="CommentText"/>
@@ -3399,7 +3419,7 @@
 </file>
 
 <file path=customXml/itemProps1.xml><?xml version="1.0" encoding="utf-8"?>
-<ds:datastoreItem xmlns:ds="http://schemas.openxmlformats.org/officeDocument/2006/customXml" ds:itemID="{28D7D254-6CBE-490A-BC99-C42E0ABD79EB}">
+<ds:datastoreItem xmlns:ds="http://schemas.openxmlformats.org/officeDocument/2006/customXml" ds:itemID="{97B1A256-BBE5-4A6B-BD8C-C242C6B514B6}">
   <ds:schemaRefs>
     <ds:schemaRef ds:uri="http://schemas.openxmlformats.org/officeDocument/2006/bibliography"/>
   </ds:schemaRefs>

</xml_diff>